<commit_message>
homework - part 1
</commit_message>
<xml_diff>
--- a/english_via_skype/solutions/doc/lesson_89_Hiking W_edit.docx
+++ b/english_via_skype/solutions/doc/lesson_89_Hiking W_edit.docx
@@ -1,6 +1,6 @@
 
 <file path=word/document.xml><?xml version="1.0" encoding="utf-8"?>
-<w:document xmlns:wpc="http://schemas.microsoft.com/office/word/2010/wordprocessingCanvas" xmlns:mc="http://schemas.openxmlformats.org/markup-compatibility/2006" xmlns:o="urn:schemas-microsoft-com:office:office" xmlns:r="http://schemas.openxmlformats.org/officeDocument/2006/relationships" xmlns:m="http://schemas.openxmlformats.org/officeDocument/2006/math" xmlns:v="urn:schemas-microsoft-com:vml" xmlns:wp14="http://schemas.microsoft.com/office/word/2010/wordprocessingDrawing" xmlns:wp="http://schemas.openxmlformats.org/drawingml/2006/wordprocessingDrawing" xmlns:w10="urn:schemas-microsoft-com:office:word" xmlns:w="http://schemas.openxmlformats.org/wordprocessingml/2006/main" xmlns:w14="http://schemas.microsoft.com/office/word/2010/wordml" xmlns:w15="http://schemas.microsoft.com/office/word/2012/wordml" xmlns:wpg="http://schemas.microsoft.com/office/word/2010/wordprocessingGroup" xmlns:wpi="http://schemas.microsoft.com/office/word/2010/wordprocessingInk" xmlns:wne="http://schemas.microsoft.com/office/word/2006/wordml" xmlns:wps="http://schemas.microsoft.com/office/word/2010/wordprocessingShape" mc:Ignorable="w14 w15 wp14">
+<w:document xmlns:ve="http://schemas.openxmlformats.org/markup-compatibility/2006" xmlns:o="urn:schemas-microsoft-com:office:office" xmlns:r="http://schemas.openxmlformats.org/officeDocument/2006/relationships" xmlns:m="http://schemas.openxmlformats.org/officeDocument/2006/math" xmlns:v="urn:schemas-microsoft-com:vml" xmlns:wp="http://schemas.openxmlformats.org/drawingml/2006/wordprocessingDrawing" xmlns:w10="urn:schemas-microsoft-com:office:word" xmlns:w="http://schemas.openxmlformats.org/wordprocessingml/2006/main" xmlns:wne="http://schemas.microsoft.com/office/word/2006/wordml">
   <w:body>
     <w:p>
       <w:pPr>
@@ -11,59 +11,6 @@
           <w:lang w:val="en-US"/>
         </w:rPr>
       </w:pPr>
-      <w:r>
-        <w:rPr>
-          <w:sz w:val="28"/>
-          <w:szCs w:val="28"/>
-          <w:lang w:val="en-US"/>
-        </w:rPr>
-        <w:t xml:space="preserve">               </w:t>
-      </w:r>
-      <w:r>
-        <w:rPr>
-          <w:b/>
-          <w:sz w:val="28"/>
-          <w:szCs w:val="28"/>
-          <w:lang w:val="en-US"/>
-        </w:rPr>
-        <w:t xml:space="preserve">                           </w:t>
-      </w:r>
-      <w:r>
-        <w:rPr>
-          <w:b/>
-          <w:sz w:val="28"/>
-          <w:szCs w:val="28"/>
-          <w:lang w:val="en-US"/>
-        </w:rPr>
-        <w:t xml:space="preserve">    </w:t>
-      </w:r>
-      <w:r>
-        <w:rPr>
-          <w:b/>
-          <w:sz w:val="28"/>
-          <w:szCs w:val="28"/>
-          <w:lang w:val="en-US"/>
-        </w:rPr>
-        <w:t xml:space="preserve">        </w:t>
-      </w:r>
-      <w:r>
-        <w:rPr>
-          <w:b/>
-          <w:sz w:val="28"/>
-          <w:szCs w:val="28"/>
-          <w:lang w:val="en-US"/>
-        </w:rPr>
-        <w:t xml:space="preserve">             </w:t>
-      </w:r>
-      <w:r>
-        <w:rPr>
-          <w:b/>
-          <w:sz w:val="28"/>
-          <w:szCs w:val="28"/>
-          <w:lang w:val="en-US"/>
-        </w:rPr>
-        <w:t xml:space="preserve"> </w:t>
-      </w:r>
       <w:r>
         <w:rPr>
           <w:b/>
@@ -160,7 +107,31 @@
           <w:szCs w:val="28"/>
           <w:lang w:val="en-US"/>
         </w:rPr>
-        <w:t xml:space="preserve"> wearing comfortable shoes to avoid …………………………/blisters</w:t>
+        <w:t>W</w:t>
+      </w:r>
+      <w:r>
+        <w:rPr>
+          <w:sz w:val="28"/>
+          <w:szCs w:val="28"/>
+          <w:lang w:val="en-US"/>
+        </w:rPr>
+        <w:t>earing comfortable shoes to avoid ……</w:t>
+      </w:r>
+      <w:r>
+        <w:rPr>
+          <w:sz w:val="28"/>
+          <w:szCs w:val="28"/>
+          <w:lang w:val="en-US"/>
+        </w:rPr>
+        <w:t>abrasion</w:t>
+      </w:r>
+      <w:r>
+        <w:rPr>
+          <w:sz w:val="28"/>
+          <w:szCs w:val="28"/>
+          <w:lang w:val="en-US"/>
+        </w:rPr>
+        <w:t>……………………/blisters</w:t>
       </w:r>
     </w:p>
     <w:p>
@@ -182,7 +153,23 @@
           <w:szCs w:val="28"/>
           <w:lang w:val="en-US"/>
         </w:rPr>
-        <w:t>Do not carry ……………………….backpack</w:t>
+        <w:t>Do not carry …</w:t>
+      </w:r>
+      <w:r>
+        <w:rPr>
+          <w:sz w:val="28"/>
+          <w:szCs w:val="28"/>
+          <w:lang w:val="en-US"/>
+        </w:rPr>
+        <w:t>overloaded</w:t>
+      </w:r>
+      <w:r>
+        <w:rPr>
+          <w:sz w:val="28"/>
+          <w:szCs w:val="28"/>
+          <w:lang w:val="en-US"/>
+        </w:rPr>
+        <w:t>…………………….backpack</w:t>
       </w:r>
     </w:p>
     <w:p>
@@ -204,7 +191,23 @@
           <w:szCs w:val="28"/>
           <w:lang w:val="en-US"/>
         </w:rPr>
-        <w:t>You need to bear in mind to follow ……………………..trail</w:t>
+        <w:t>You need to bear in mind to follow …</w:t>
+      </w:r>
+      <w:r>
+        <w:rPr>
+          <w:sz w:val="28"/>
+          <w:szCs w:val="28"/>
+          <w:lang w:val="en-US"/>
+        </w:rPr>
+        <w:t>marked</w:t>
+      </w:r>
+      <w:r>
+        <w:rPr>
+          <w:sz w:val="28"/>
+          <w:szCs w:val="28"/>
+          <w:lang w:val="en-US"/>
+        </w:rPr>
+        <w:t>…………………..trail</w:t>
       </w:r>
     </w:p>
     <w:p>
@@ -226,7 +229,23 @@
           <w:szCs w:val="28"/>
           <w:lang w:val="en-US"/>
         </w:rPr>
-        <w:t>………………………..yourself with potential hazards</w:t>
+        <w:t>…</w:t>
+      </w:r>
+      <w:r>
+        <w:rPr>
+          <w:sz w:val="28"/>
+          <w:szCs w:val="28"/>
+          <w:lang w:val="en-US"/>
+        </w:rPr>
+        <w:t>Familiarize</w:t>
+      </w:r>
+      <w:r>
+        <w:rPr>
+          <w:sz w:val="28"/>
+          <w:szCs w:val="28"/>
+          <w:lang w:val="en-US"/>
+        </w:rPr>
+        <w:t>……………………..yourself with potential hazards</w:t>
       </w:r>
     </w:p>
     <w:p>
@@ -248,7 +267,47 @@
           <w:szCs w:val="28"/>
           <w:lang w:val="en-US"/>
         </w:rPr>
-        <w:t>Equip yourself with …………………………….which will deter unwanted and annoying insects</w:t>
+        <w:t>Equip yourself with …</w:t>
+      </w:r>
+      <w:r>
+        <w:rPr>
+          <w:sz w:val="28"/>
+          <w:szCs w:val="28"/>
+          <w:lang w:val="en-US"/>
+        </w:rPr>
+        <w:t>rep</w:t>
+      </w:r>
+      <w:r>
+        <w:rPr>
+          <w:sz w:val="28"/>
+          <w:szCs w:val="28"/>
+          <w:lang w:val="en-US"/>
+        </w:rPr>
+        <w:t>el</w:t>
+      </w:r>
+      <w:r>
+        <w:rPr>
+          <w:sz w:val="28"/>
+          <w:szCs w:val="28"/>
+          <w:lang w:val="en-US"/>
+        </w:rPr>
+        <w:t>l</w:t>
+      </w:r>
+      <w:r>
+        <w:rPr>
+          <w:sz w:val="28"/>
+          <w:szCs w:val="28"/>
+          <w:lang w:val="en-US"/>
+        </w:rPr>
+        <w:t>ent</w:t>
+      </w:r>
+      <w:r>
+        <w:rPr>
+          <w:sz w:val="28"/>
+          <w:szCs w:val="28"/>
+          <w:lang w:val="en-US"/>
+        </w:rPr>
+        <w:t>………………………….which will deter unwanted and annoying insects</w:t>
       </w:r>
     </w:p>
     <w:p>
@@ -270,7 +329,23 @@
           <w:szCs w:val="28"/>
           <w:lang w:val="en-US"/>
         </w:rPr>
-        <w:t>Dress comfortably to avoid …………………………..</w:t>
+        <w:t>Dress comfortably to avoid …</w:t>
+      </w:r>
+      <w:r>
+        <w:rPr>
+          <w:sz w:val="28"/>
+          <w:szCs w:val="28"/>
+          <w:lang w:val="en-US"/>
+        </w:rPr>
+        <w:t>overheating</w:t>
+      </w:r>
+      <w:r>
+        <w:rPr>
+          <w:sz w:val="28"/>
+          <w:szCs w:val="28"/>
+          <w:lang w:val="en-US"/>
+        </w:rPr>
+        <w:t>………………………..</w:t>
       </w:r>
     </w:p>
     <w:p>
@@ -292,7 +367,23 @@
           <w:szCs w:val="28"/>
           <w:lang w:val="en-US"/>
         </w:rPr>
-        <w:t>Proper insulation to provide …………………………..against thorns and insects</w:t>
+        <w:t>Proper insulation to provide …</w:t>
+      </w:r>
+      <w:r>
+        <w:rPr>
+          <w:sz w:val="28"/>
+          <w:szCs w:val="28"/>
+          <w:lang w:val="en-US"/>
+        </w:rPr>
+        <w:t>protection</w:t>
+      </w:r>
+      <w:r>
+        <w:rPr>
+          <w:sz w:val="28"/>
+          <w:szCs w:val="28"/>
+          <w:lang w:val="en-US"/>
+        </w:rPr>
+        <w:t>………………………..against thorns and insects</w:t>
       </w:r>
     </w:p>
     <w:p>
@@ -336,7 +427,15 @@
           <w:szCs w:val="28"/>
           <w:lang w:val="en-US"/>
         </w:rPr>
-        <w:t>multi- tool, ultra-lightweight backpack</w:t>
+        <w:t>multi-</w:t>
+      </w:r>
+      <w:r>
+        <w:rPr>
+          <w:sz w:val="28"/>
+          <w:szCs w:val="28"/>
+          <w:lang w:val="en-US"/>
+        </w:rPr>
+        <w:t>tool, ultra-lightweight backpack</w:t>
       </w:r>
     </w:p>
     <w:p>
@@ -375,15 +474,6 @@
           <w:lang w:val="en-US"/>
         </w:rPr>
         <w:t>, encounter, hazardous¸</w:t>
-      </w:r>
-      <w:r>
-        <w:rPr>
-          <w:b/>
-          <w:sz w:val="28"/>
-          <w:szCs w:val="28"/>
-          <w:lang w:val="en-US"/>
-        </w:rPr>
-        <w:t xml:space="preserve"> </w:t>
       </w:r>
       <w:r>
         <w:rPr>
@@ -423,7 +513,23 @@
           <w:szCs w:val="28"/>
           <w:lang w:val="en-US"/>
         </w:rPr>
-        <w:t>Our trip to the mountains occurred to be ……………………………………..as one of the members of our group tripped over and fell on the rocks . Fortunately nothing wrong happened</w:t>
+        <w:t>Our trip to the mountains occurred to be …</w:t>
+      </w:r>
+      <w:r>
+        <w:rPr>
+          <w:sz w:val="28"/>
+          <w:szCs w:val="28"/>
+          <w:lang w:val="en-US"/>
+        </w:rPr>
+        <w:t>hazardous</w:t>
+      </w:r>
+      <w:r>
+        <w:rPr>
+          <w:sz w:val="28"/>
+          <w:szCs w:val="28"/>
+          <w:lang w:val="en-US"/>
+        </w:rPr>
+        <w:t>…………………………………..as one of the members of our group tripped over and fell on the rocks . Fortunately nothing wrong happened</w:t>
       </w:r>
     </w:p>
     <w:p>
@@ -445,11 +551,42 @@
           <w:szCs w:val="28"/>
           <w:lang w:val="en-US"/>
         </w:rPr>
-        <w:t>Our excursion was pretty………………………………We didn’t ……………………………………any risky  situations . Everybody</w:t>
-      </w:r>
-      <w:r>
-        <w:rPr>
-          <w:b/>
+        <w:t>Our excursion was pretty…</w:t>
+      </w:r>
+      <w:r>
+        <w:rPr>
+          <w:sz w:val="28"/>
+          <w:szCs w:val="28"/>
+          <w:lang w:val="en-US"/>
+        </w:rPr>
+        <w:t>enjoyable</w:t>
+      </w:r>
+      <w:r>
+        <w:rPr>
+          <w:sz w:val="28"/>
+          <w:szCs w:val="28"/>
+          <w:lang w:val="en-US"/>
+        </w:rPr>
+        <w:t>……………………………We didn’t …</w:t>
+      </w:r>
+      <w:r>
+        <w:rPr>
+          <w:sz w:val="28"/>
+          <w:szCs w:val="28"/>
+          <w:lang w:val="en-US"/>
+        </w:rPr>
+        <w:t>encounter</w:t>
+      </w:r>
+      <w:r>
+        <w:rPr>
+          <w:sz w:val="28"/>
+          <w:szCs w:val="28"/>
+          <w:lang w:val="en-US"/>
+        </w:rPr>
+        <w:t>…………………………………any risky  situations . Everybody</w:t>
+      </w:r>
+      <w:r>
+        <w:rPr>
           <w:sz w:val="28"/>
           <w:szCs w:val="28"/>
           <w:lang w:val="en-US"/>
@@ -466,7 +603,6 @@
       </w:r>
       <w:r>
         <w:rPr>
-          <w:b/>
           <w:sz w:val="28"/>
           <w:szCs w:val="28"/>
           <w:lang w:val="en-US"/>
@@ -501,7 +637,23 @@
           <w:szCs w:val="28"/>
           <w:lang w:val="en-US"/>
         </w:rPr>
-        <w:t>Before the trip we thought that mountains are quite effortless but during our journey turned out to be ………………………………….full of obstacles</w:t>
+        <w:t>Before the trip we thought that mountains are quite effortless but during our journey turned out to be …</w:t>
+      </w:r>
+      <w:r>
+        <w:rPr>
+          <w:sz w:val="28"/>
+          <w:szCs w:val="28"/>
+          <w:lang w:val="en-US"/>
+        </w:rPr>
+        <w:t>treacherous</w:t>
+      </w:r>
+      <w:r>
+        <w:rPr>
+          <w:sz w:val="28"/>
+          <w:szCs w:val="28"/>
+          <w:lang w:val="en-US"/>
+        </w:rPr>
+        <w:t>……………………………….full of obstacles</w:t>
       </w:r>
     </w:p>
     <w:p>
@@ -627,7 +779,72 @@
           <w:szCs w:val="28"/>
           <w:lang w:val="en-US"/>
         </w:rPr>
-        <w:t>It was one of the most demanding trails in my life ……………………………and …………………………………………….. covered with …………………………..and tree………………………………………..</w:t>
+        <w:lastRenderedPageBreak/>
+        <w:t>It was one of the most demanding trails in my life ……</w:t>
+      </w:r>
+      <w:r>
+        <w:rPr>
+          <w:sz w:val="28"/>
+          <w:szCs w:val="28"/>
+          <w:lang w:val="en-US"/>
+        </w:rPr>
+        <w:t>bumpy</w:t>
+      </w:r>
+      <w:r>
+        <w:rPr>
+          <w:sz w:val="28"/>
+          <w:szCs w:val="28"/>
+          <w:lang w:val="en-US"/>
+        </w:rPr>
+        <w:t>………………………and ……</w:t>
+      </w:r>
+      <w:r>
+        <w:rPr>
+          <w:sz w:val="28"/>
+          <w:szCs w:val="28"/>
+          <w:lang w:val="en-US"/>
+        </w:rPr>
+        <w:t>winding</w:t>
+      </w:r>
+      <w:r>
+        <w:rPr>
+          <w:sz w:val="28"/>
+          <w:szCs w:val="28"/>
+          <w:lang w:val="en-US"/>
+        </w:rPr>
+        <w:t>……………………………………….. covered with …</w:t>
+      </w:r>
+      <w:r>
+        <w:rPr>
+          <w:sz w:val="28"/>
+          <w:szCs w:val="28"/>
+          <w:lang w:val="en-US"/>
+        </w:rPr>
+        <w:t>gravel</w:t>
+      </w:r>
+      <w:r>
+        <w:rPr>
+          <w:sz w:val="28"/>
+          <w:szCs w:val="28"/>
+          <w:lang w:val="en-US"/>
+        </w:rPr>
+        <w:t>………………………..and tree……</w:t>
+      </w:r>
+      <w:r>
+        <w:rPr>
+          <w:sz w:val="28"/>
+          <w:szCs w:val="28"/>
+          <w:lang w:val="en-US"/>
+        </w:rPr>
+        <w:t>branches</w:t>
+      </w:r>
+      <w:r>
+        <w:rPr>
+          <w:sz w:val="28"/>
+          <w:szCs w:val="28"/>
+          <w:lang w:val="en-US"/>
+        </w:rPr>
+        <w:t>…………………………………..</w:t>
       </w:r>
     </w:p>
     <w:p>
@@ -649,8 +866,23 @@
           <w:szCs w:val="28"/>
           <w:lang w:val="en-US"/>
         </w:rPr>
-        <w:lastRenderedPageBreak/>
-        <w:t>Whenever we hike in unknown terrains we always ……………………………our position on the map to avoid being lost</w:t>
+        <w:t>Whenever we hike in unknown terrains we always ……</w:t>
+      </w:r>
+      <w:r>
+        <w:rPr>
+          <w:sz w:val="28"/>
+          <w:szCs w:val="28"/>
+          <w:lang w:val="en-US"/>
+        </w:rPr>
+        <w:t>mark</w:t>
+      </w:r>
+      <w:r>
+        <w:rPr>
+          <w:sz w:val="28"/>
+          <w:szCs w:val="28"/>
+          <w:lang w:val="en-US"/>
+        </w:rPr>
+        <w:t>………………………our position on the map to avoid being lost</w:t>
       </w:r>
     </w:p>
     <w:p>
@@ -697,25 +929,7 @@
           <w:szCs w:val="28"/>
           <w:lang w:val="en-US"/>
         </w:rPr>
-        <w:t>stuffy, poor</w:t>
-      </w:r>
-      <w:r>
-        <w:rPr>
-          <w:b/>
-          <w:sz w:val="28"/>
-          <w:szCs w:val="28"/>
-          <w:lang w:val="en-US"/>
-        </w:rPr>
-        <w:t xml:space="preserve"> </w:t>
-      </w:r>
-      <w:r>
-        <w:rPr>
-          <w:b/>
-          <w:sz w:val="28"/>
-          <w:szCs w:val="28"/>
-          <w:lang w:val="en-US"/>
-        </w:rPr>
-        <w:t xml:space="preserve"> , humidity , fog</w:t>
+        <w:t>stuffy, poor , humidity , fog</w:t>
       </w:r>
       <w:r>
         <w:rPr>
@@ -1088,7 +1302,6 @@
           <w:szCs w:val="28"/>
           <w:lang w:val="en-US" w:eastAsia="pl-PL"/>
         </w:rPr>
-        <w:lastRenderedPageBreak/>
         <w:t>Activities:</w:t>
       </w:r>
     </w:p>
@@ -1541,92 +1754,37 @@
           <w:szCs w:val="28"/>
           <w:lang w:val="en-US"/>
         </w:rPr>
-        <w:t xml:space="preserve">Suffixes:   </w:t>
-      </w:r>
-      <w:proofErr w:type="spellStart"/>
-      <w:r>
-        <w:rPr>
-          <w:rFonts w:ascii="Calibri" w:eastAsia="Calibri" w:hAnsi="Calibri" w:cs="Calibri"/>
-          <w:b/>
-          <w:sz w:val="28"/>
-          <w:szCs w:val="28"/>
-          <w:lang w:val="en-US"/>
-        </w:rPr>
-        <w:t>ous</w:t>
-      </w:r>
-      <w:proofErr w:type="spellEnd"/>
-      <w:r>
-        <w:rPr>
-          <w:rFonts w:ascii="Calibri" w:eastAsia="Calibri" w:hAnsi="Calibri" w:cs="Calibri"/>
-          <w:b/>
-          <w:sz w:val="28"/>
-          <w:szCs w:val="28"/>
-          <w:lang w:val="en-US"/>
-        </w:rPr>
-        <w:t xml:space="preserve"> , </w:t>
-      </w:r>
-      <w:proofErr w:type="spellStart"/>
-      <w:r>
-        <w:rPr>
-          <w:rFonts w:ascii="Calibri" w:eastAsia="Calibri" w:hAnsi="Calibri" w:cs="Calibri"/>
-          <w:b/>
-          <w:sz w:val="28"/>
-          <w:szCs w:val="28"/>
-          <w:lang w:val="en-US"/>
-        </w:rPr>
-        <w:t>ful</w:t>
-      </w:r>
-      <w:proofErr w:type="spellEnd"/>
-      <w:r>
-        <w:rPr>
-          <w:rFonts w:ascii="Calibri" w:eastAsia="Calibri" w:hAnsi="Calibri" w:cs="Calibri"/>
-          <w:b/>
-          <w:sz w:val="28"/>
-          <w:szCs w:val="28"/>
-          <w:lang w:val="en-US"/>
-        </w:rPr>
-        <w:t xml:space="preserve"> , fire , able</w:t>
-      </w:r>
-    </w:p>
-    <w:p>
-      <w:pPr>
-        <w:rPr>
-          <w:rFonts w:ascii="Calibri" w:eastAsia="Calibri" w:hAnsi="Calibri" w:cs="Calibri"/>
-          <w:b/>
-          <w:sz w:val="28"/>
-          <w:szCs w:val="28"/>
-          <w:lang w:val="en-US"/>
-        </w:rPr>
-      </w:pPr>
-    </w:p>
-    <w:p>
-      <w:pPr>
-        <w:rPr>
-          <w:rFonts w:ascii="Calibri" w:eastAsia="Calibri" w:hAnsi="Calibri" w:cs="Calibri"/>
-          <w:sz w:val="28"/>
-          <w:szCs w:val="28"/>
-          <w:lang w:val="en-US"/>
-        </w:rPr>
-      </w:pPr>
-      <w:proofErr w:type="spellStart"/>
-      <w:r>
-        <w:rPr>
-          <w:rFonts w:ascii="Calibri" w:eastAsia="Calibri" w:hAnsi="Calibri" w:cs="Calibri"/>
-          <w:sz w:val="28"/>
-          <w:szCs w:val="28"/>
-          <w:lang w:val="en-US"/>
-        </w:rPr>
-        <w:t>Treacher</w:t>
-      </w:r>
-      <w:proofErr w:type="spellEnd"/>
-      <w:r>
-        <w:rPr>
-          <w:rFonts w:ascii="Calibri" w:eastAsia="Calibri" w:hAnsi="Calibri" w:cs="Calibri"/>
-          <w:sz w:val="28"/>
-          <w:szCs w:val="28"/>
-          <w:lang w:val="en-US"/>
-        </w:rPr>
-        <w:t>………………………………….terrains</w:t>
+        <w:t>Suffixes:   ous , ful , fire , able</w:t>
+      </w:r>
+    </w:p>
+    <w:p>
+      <w:pPr>
+        <w:rPr>
+          <w:rFonts w:ascii="Calibri" w:eastAsia="Calibri" w:hAnsi="Calibri" w:cs="Calibri"/>
+          <w:b/>
+          <w:sz w:val="28"/>
+          <w:szCs w:val="28"/>
+          <w:lang w:val="en-US"/>
+        </w:rPr>
+      </w:pPr>
+    </w:p>
+    <w:p>
+      <w:pPr>
+        <w:rPr>
+          <w:rFonts w:ascii="Calibri" w:eastAsia="Calibri" w:hAnsi="Calibri" w:cs="Calibri"/>
+          <w:sz w:val="28"/>
+          <w:szCs w:val="28"/>
+          <w:lang w:val="en-US"/>
+        </w:rPr>
+      </w:pPr>
+      <w:r>
+        <w:rPr>
+          <w:rFonts w:ascii="Calibri" w:eastAsia="Calibri" w:hAnsi="Calibri" w:cs="Calibri"/>
+          <w:sz w:val="28"/>
+          <w:szCs w:val="28"/>
+          <w:lang w:val="en-US"/>
+        </w:rPr>
+        <w:t>Treacher………………………………….terrains</w:t>
       </w:r>
     </w:p>
     <w:p>
@@ -1657,115 +1815,71 @@
           <w:lang w:val="en-US"/>
         </w:rPr>
       </w:pPr>
-      <w:proofErr w:type="spellStart"/>
-      <w:r>
-        <w:rPr>
-          <w:rFonts w:ascii="Calibri" w:eastAsia="Calibri" w:hAnsi="Calibri" w:cs="Calibri"/>
-          <w:sz w:val="28"/>
-          <w:szCs w:val="28"/>
-          <w:lang w:val="en-US"/>
-        </w:rPr>
-        <w:t>Indispens</w:t>
-      </w:r>
-      <w:proofErr w:type="spellEnd"/>
-      <w:r>
-        <w:rPr>
-          <w:rFonts w:ascii="Calibri" w:eastAsia="Calibri" w:hAnsi="Calibri" w:cs="Calibri"/>
-          <w:sz w:val="28"/>
-          <w:szCs w:val="28"/>
-          <w:lang w:val="en-US"/>
-        </w:rPr>
-        <w:t>……………………….equipment</w:t>
-      </w:r>
-    </w:p>
-    <w:p>
-      <w:pPr>
-        <w:rPr>
-          <w:rFonts w:ascii="Calibri" w:eastAsia="Calibri" w:hAnsi="Calibri" w:cs="Calibri"/>
-          <w:sz w:val="28"/>
-          <w:szCs w:val="28"/>
-          <w:lang w:val="en-US"/>
-        </w:rPr>
-      </w:pPr>
-      <w:r>
-        <w:rPr>
-          <w:rFonts w:ascii="Calibri" w:eastAsia="Calibri" w:hAnsi="Calibri" w:cs="Calibri"/>
-          <w:sz w:val="28"/>
-          <w:szCs w:val="28"/>
-          <w:lang w:val="en-US"/>
-        </w:rPr>
-        <w:t>Resource……………………..</w:t>
-      </w:r>
-      <w:proofErr w:type="spellStart"/>
-      <w:r>
-        <w:rPr>
-          <w:rFonts w:ascii="Calibri" w:eastAsia="Calibri" w:hAnsi="Calibri" w:cs="Calibri"/>
-          <w:sz w:val="28"/>
-          <w:szCs w:val="28"/>
-          <w:lang w:val="en-US"/>
-        </w:rPr>
-        <w:t>traveller</w:t>
-      </w:r>
-      <w:proofErr w:type="spellEnd"/>
-    </w:p>
-    <w:p>
-      <w:pPr>
-        <w:rPr>
-          <w:rFonts w:ascii="Calibri" w:eastAsia="Calibri" w:hAnsi="Calibri" w:cs="Calibri"/>
-          <w:sz w:val="28"/>
-          <w:szCs w:val="28"/>
-          <w:lang w:val="en-US"/>
-        </w:rPr>
-      </w:pPr>
-      <w:proofErr w:type="spellStart"/>
-      <w:r>
-        <w:rPr>
-          <w:rFonts w:ascii="Calibri" w:eastAsia="Calibri" w:hAnsi="Calibri" w:cs="Calibri"/>
-          <w:sz w:val="28"/>
-          <w:szCs w:val="28"/>
-          <w:lang w:val="en-US"/>
-        </w:rPr>
-        <w:t>Innumer</w:t>
-      </w:r>
-      <w:proofErr w:type="spellEnd"/>
-      <w:r>
-        <w:rPr>
-          <w:rFonts w:ascii="Calibri" w:eastAsia="Calibri" w:hAnsi="Calibri" w:cs="Calibri"/>
-          <w:sz w:val="28"/>
-          <w:szCs w:val="28"/>
-          <w:lang w:val="en-US"/>
-        </w:rPr>
-        <w:t>………………………….threats</w:t>
-      </w:r>
-    </w:p>
-    <w:p>
-      <w:pPr>
-        <w:rPr>
-          <w:rFonts w:ascii="Calibri" w:eastAsia="Calibri" w:hAnsi="Calibri" w:cs="Calibri"/>
-          <w:sz w:val="28"/>
-          <w:szCs w:val="28"/>
-          <w:lang w:val="en-US"/>
-        </w:rPr>
-      </w:pPr>
-      <w:proofErr w:type="spellStart"/>
-      <w:r>
-        <w:rPr>
-          <w:rFonts w:ascii="Calibri" w:eastAsia="Calibri" w:hAnsi="Calibri" w:cs="Calibri"/>
-          <w:sz w:val="28"/>
-          <w:szCs w:val="28"/>
-          <w:lang w:val="en-US"/>
-        </w:rPr>
-        <w:t>Strenu</w:t>
-      </w:r>
-      <w:proofErr w:type="spellEnd"/>
-      <w:r>
-        <w:rPr>
-          <w:rFonts w:ascii="Calibri" w:eastAsia="Calibri" w:hAnsi="Calibri" w:cs="Calibri"/>
-          <w:sz w:val="28"/>
-          <w:szCs w:val="28"/>
-          <w:lang w:val="en-US"/>
-        </w:rPr>
-        <w:t>………………………………walk</w:t>
+      <w:r>
+        <w:rPr>
+          <w:rFonts w:ascii="Calibri" w:eastAsia="Calibri" w:hAnsi="Calibri" w:cs="Calibri"/>
+          <w:sz w:val="28"/>
+          <w:szCs w:val="28"/>
+          <w:lang w:val="en-US"/>
+        </w:rPr>
+        <w:t>Indispens……………………….equipment</w:t>
+      </w:r>
+    </w:p>
+    <w:p>
+      <w:pPr>
+        <w:rPr>
+          <w:rFonts w:ascii="Calibri" w:eastAsia="Calibri" w:hAnsi="Calibri" w:cs="Calibri"/>
+          <w:sz w:val="28"/>
+          <w:szCs w:val="28"/>
+          <w:lang w:val="en-US"/>
+        </w:rPr>
+      </w:pPr>
+      <w:r>
+        <w:rPr>
+          <w:rFonts w:ascii="Calibri" w:eastAsia="Calibri" w:hAnsi="Calibri" w:cs="Calibri"/>
+          <w:sz w:val="28"/>
+          <w:szCs w:val="28"/>
+          <w:lang w:val="en-US"/>
+        </w:rPr>
+        <w:t>Resource……………………..traveller</w:t>
+      </w:r>
+    </w:p>
+    <w:p>
+      <w:pPr>
+        <w:rPr>
+          <w:rFonts w:ascii="Calibri" w:eastAsia="Calibri" w:hAnsi="Calibri" w:cs="Calibri"/>
+          <w:sz w:val="28"/>
+          <w:szCs w:val="28"/>
+          <w:lang w:val="en-US"/>
+        </w:rPr>
+      </w:pPr>
+      <w:r>
+        <w:rPr>
+          <w:rFonts w:ascii="Calibri" w:eastAsia="Calibri" w:hAnsi="Calibri" w:cs="Calibri"/>
+          <w:sz w:val="28"/>
+          <w:szCs w:val="28"/>
+          <w:lang w:val="en-US"/>
+        </w:rPr>
+        <w:t>Innumer………………………….threats</w:t>
+      </w:r>
+    </w:p>
+    <w:p>
+      <w:pPr>
+        <w:rPr>
+          <w:rFonts w:ascii="Calibri" w:eastAsia="Calibri" w:hAnsi="Calibri" w:cs="Calibri"/>
+          <w:sz w:val="28"/>
+          <w:szCs w:val="28"/>
+          <w:lang w:val="en-US"/>
+        </w:rPr>
+      </w:pPr>
+      <w:r>
+        <w:rPr>
+          <w:rFonts w:ascii="Calibri" w:eastAsia="Calibri" w:hAnsi="Calibri" w:cs="Calibri"/>
+          <w:sz w:val="28"/>
+          <w:szCs w:val="28"/>
+          <w:lang w:val="en-US"/>
+        </w:rPr>
+        <w:t>Strenu………………………………walk</w:t>
       </w:r>
     </w:p>
     <w:p>
@@ -1813,39 +1927,8 @@
           <w:szCs w:val="28"/>
           <w:lang w:val="en-US"/>
         </w:rPr>
-        <w:t xml:space="preserve">, </w:t>
-      </w:r>
-      <w:proofErr w:type="spellStart"/>
-      <w:r>
-        <w:rPr>
-          <w:rFonts w:ascii="Calibri" w:eastAsia="Calibri" w:hAnsi="Calibri" w:cs="Calibri"/>
-          <w:sz w:val="28"/>
-          <w:szCs w:val="28"/>
-          <w:lang w:val="en-US"/>
-        </w:rPr>
-        <w:t>im</w:t>
-      </w:r>
-      <w:proofErr w:type="spellEnd"/>
-      <w:r>
-        <w:rPr>
-          <w:rFonts w:ascii="Calibri" w:eastAsia="Calibri" w:hAnsi="Calibri" w:cs="Calibri"/>
-          <w:sz w:val="28"/>
-          <w:szCs w:val="28"/>
-          <w:lang w:val="en-US"/>
-        </w:rPr>
-        <w:t xml:space="preserve">, un, in, un, </w:t>
-      </w:r>
-      <w:proofErr w:type="spellStart"/>
-      <w:r>
-        <w:rPr>
-          <w:rFonts w:ascii="Calibri" w:eastAsia="Calibri" w:hAnsi="Calibri" w:cs="Calibri"/>
-          <w:sz w:val="28"/>
-          <w:szCs w:val="28"/>
-          <w:lang w:val="en-US"/>
-        </w:rPr>
-        <w:t>mis</w:t>
-      </w:r>
-      <w:proofErr w:type="spellEnd"/>
+        <w:t>, im, un, in, un, mis</w:t>
+      </w:r>
       <w:r>
         <w:rPr>
           <w:rFonts w:ascii="Calibri" w:eastAsia="Calibri" w:hAnsi="Calibri" w:cs="Calibri"/>
@@ -1992,8 +2075,8 @@
 </file>
 
 <file path=word/numbering.xml><?xml version="1.0" encoding="utf-8"?>
-<w:numbering xmlns:wpc="http://schemas.microsoft.com/office/word/2010/wordprocessingCanvas" xmlns:mc="http://schemas.openxmlformats.org/markup-compatibility/2006" xmlns:o="urn:schemas-microsoft-com:office:office" xmlns:r="http://schemas.openxmlformats.org/officeDocument/2006/relationships" xmlns:m="http://schemas.openxmlformats.org/officeDocument/2006/math" xmlns:v="urn:schemas-microsoft-com:vml" xmlns:wp14="http://schemas.microsoft.com/office/word/2010/wordprocessingDrawing" xmlns:wp="http://schemas.openxmlformats.org/drawingml/2006/wordprocessingDrawing" xmlns:w10="urn:schemas-microsoft-com:office:word" xmlns:w="http://schemas.openxmlformats.org/wordprocessingml/2006/main" xmlns:w14="http://schemas.microsoft.com/office/word/2010/wordml" xmlns:w15="http://schemas.microsoft.com/office/word/2012/wordml" xmlns:wpg="http://schemas.microsoft.com/office/word/2010/wordprocessingGroup" xmlns:wpi="http://schemas.microsoft.com/office/word/2010/wordprocessingInk" xmlns:wne="http://schemas.microsoft.com/office/word/2006/wordml" xmlns:wps="http://schemas.microsoft.com/office/word/2010/wordprocessingShape" mc:Ignorable="w14 w15 wp14">
-  <w:abstractNum w:abstractNumId="0" w15:restartNumberingAfterBreak="0">
+<w:numbering xmlns:ve="http://schemas.openxmlformats.org/markup-compatibility/2006" xmlns:o="urn:schemas-microsoft-com:office:office" xmlns:r="http://schemas.openxmlformats.org/officeDocument/2006/relationships" xmlns:m="http://schemas.openxmlformats.org/officeDocument/2006/math" xmlns:v="urn:schemas-microsoft-com:vml" xmlns:wp="http://schemas.openxmlformats.org/drawingml/2006/wordprocessingDrawing" xmlns:w10="urn:schemas-microsoft-com:office:word" xmlns:w="http://schemas.openxmlformats.org/wordprocessingml/2006/main" xmlns:wne="http://schemas.microsoft.com/office/word/2006/wordml">
+  <w:abstractNum w:abstractNumId="0">
     <w:nsid w:val="363E266B"/>
     <w:multiLevelType w:val="hybridMultilevel"/>
     <w:tmpl w:val="56C42604"/>
@@ -2082,7 +2165,7 @@
       </w:pPr>
     </w:lvl>
   </w:abstractNum>
-  <w:abstractNum w:abstractNumId="1" w15:restartNumberingAfterBreak="0">
+  <w:abstractNum w:abstractNumId="1">
     <w:nsid w:val="4DF15E09"/>
     <w:multiLevelType w:val="hybridMultilevel"/>
     <w:tmpl w:val="703C398A"/>
@@ -2194,7 +2277,7 @@
       </w:rPr>
     </w:lvl>
   </w:abstractNum>
-  <w:abstractNum w:abstractNumId="2" w15:restartNumberingAfterBreak="0">
+  <w:abstractNum w:abstractNumId="2">
     <w:nsid w:val="5CC40F8A"/>
     <w:multiLevelType w:val="hybridMultilevel"/>
     <w:tmpl w:val="C92ADA60"/>
@@ -2296,7 +2379,7 @@
 </file>
 
 <file path=word/styles.xml><?xml version="1.0" encoding="utf-8"?>
-<w:styles xmlns:mc="http://schemas.openxmlformats.org/markup-compatibility/2006" xmlns:r="http://schemas.openxmlformats.org/officeDocument/2006/relationships" xmlns:w="http://schemas.openxmlformats.org/wordprocessingml/2006/main" xmlns:w14="http://schemas.microsoft.com/office/word/2010/wordml" xmlns:w15="http://schemas.microsoft.com/office/word/2012/wordml" mc:Ignorable="w14 w15">
+<w:styles xmlns:r="http://schemas.openxmlformats.org/officeDocument/2006/relationships" xmlns:w="http://schemas.openxmlformats.org/wordprocessingml/2006/main">
   <w:docDefaults>
     <w:rPrDefault>
       <w:rPr>
@@ -2312,382 +2395,149 @@
       </w:pPr>
     </w:pPrDefault>
   </w:docDefaults>
-  <w:latentStyles w:defLockedState="0" w:defUIPriority="99" w:defSemiHidden="0" w:defUnhideWhenUsed="0" w:defQFormat="0" w:count="371">
-    <w:lsdException w:name="Normal" w:uiPriority="0" w:qFormat="1"/>
-    <w:lsdException w:name="heading 1" w:uiPriority="9" w:qFormat="1"/>
-    <w:lsdException w:name="heading 2" w:semiHidden="1" w:uiPriority="9" w:unhideWhenUsed="1" w:qFormat="1"/>
-    <w:lsdException w:name="heading 3" w:semiHidden="1" w:uiPriority="9" w:unhideWhenUsed="1" w:qFormat="1"/>
-    <w:lsdException w:name="heading 4" w:semiHidden="1" w:uiPriority="9" w:unhideWhenUsed="1" w:qFormat="1"/>
-    <w:lsdException w:name="heading 5" w:semiHidden="1" w:uiPriority="9" w:unhideWhenUsed="1" w:qFormat="1"/>
-    <w:lsdException w:name="heading 6" w:semiHidden="1" w:uiPriority="9" w:unhideWhenUsed="1" w:qFormat="1"/>
-    <w:lsdException w:name="heading 7" w:semiHidden="1" w:uiPriority="9" w:unhideWhenUsed="1" w:qFormat="1"/>
-    <w:lsdException w:name="heading 8" w:semiHidden="1" w:uiPriority="9" w:unhideWhenUsed="1" w:qFormat="1"/>
-    <w:lsdException w:name="heading 9" w:semiHidden="1" w:uiPriority="9" w:unhideWhenUsed="1" w:qFormat="1"/>
-    <w:lsdException w:name="index 1" w:semiHidden="1" w:unhideWhenUsed="1"/>
-    <w:lsdException w:name="index 2" w:semiHidden="1" w:unhideWhenUsed="1"/>
-    <w:lsdException w:name="index 3" w:semiHidden="1" w:unhideWhenUsed="1"/>
-    <w:lsdException w:name="index 4" w:semiHidden="1" w:unhideWhenUsed="1"/>
-    <w:lsdException w:name="index 5" w:semiHidden="1" w:unhideWhenUsed="1"/>
-    <w:lsdException w:name="index 6" w:semiHidden="1" w:unhideWhenUsed="1"/>
-    <w:lsdException w:name="index 7" w:semiHidden="1" w:unhideWhenUsed="1"/>
-    <w:lsdException w:name="index 8" w:semiHidden="1" w:unhideWhenUsed="1"/>
-    <w:lsdException w:name="index 9" w:semiHidden="1" w:unhideWhenUsed="1"/>
-    <w:lsdException w:name="toc 1" w:semiHidden="1" w:uiPriority="39" w:unhideWhenUsed="1"/>
-    <w:lsdException w:name="toc 2" w:semiHidden="1" w:uiPriority="39" w:unhideWhenUsed="1"/>
-    <w:lsdException w:name="toc 3" w:semiHidden="1" w:uiPriority="39" w:unhideWhenUsed="1"/>
-    <w:lsdException w:name="toc 4" w:semiHidden="1" w:uiPriority="39" w:unhideWhenUsed="1"/>
-    <w:lsdException w:name="toc 5" w:semiHidden="1" w:uiPriority="39" w:unhideWhenUsed="1"/>
-    <w:lsdException w:name="toc 6" w:semiHidden="1" w:uiPriority="39" w:unhideWhenUsed="1"/>
-    <w:lsdException w:name="toc 7" w:semiHidden="1" w:uiPriority="39" w:unhideWhenUsed="1"/>
-    <w:lsdException w:name="toc 8" w:semiHidden="1" w:uiPriority="39" w:unhideWhenUsed="1"/>
-    <w:lsdException w:name="toc 9" w:semiHidden="1" w:uiPriority="39" w:unhideWhenUsed="1"/>
-    <w:lsdException w:name="Normal Indent" w:semiHidden="1" w:unhideWhenUsed="1"/>
-    <w:lsdException w:name="footnote text" w:semiHidden="1" w:unhideWhenUsed="1"/>
-    <w:lsdException w:name="annotation text" w:semiHidden="1" w:unhideWhenUsed="1"/>
-    <w:lsdException w:name="header" w:semiHidden="1" w:unhideWhenUsed="1"/>
-    <w:lsdException w:name="footer" w:semiHidden="1" w:unhideWhenUsed="1"/>
-    <w:lsdException w:name="index heading" w:semiHidden="1" w:unhideWhenUsed="1"/>
-    <w:lsdException w:name="caption" w:semiHidden="1" w:uiPriority="35" w:unhideWhenUsed="1" w:qFormat="1"/>
-    <w:lsdException w:name="table of figures" w:semiHidden="1" w:unhideWhenUsed="1"/>
-    <w:lsdException w:name="envelope address" w:semiHidden="1" w:unhideWhenUsed="1"/>
-    <w:lsdException w:name="envelope return" w:semiHidden="1" w:unhideWhenUsed="1"/>
-    <w:lsdException w:name="footnote reference" w:semiHidden="1" w:unhideWhenUsed="1"/>
-    <w:lsdException w:name="annotation reference" w:semiHidden="1" w:unhideWhenUsed="1"/>
-    <w:lsdException w:name="line number" w:semiHidden="1" w:unhideWhenUsed="1"/>
-    <w:lsdException w:name="page number" w:semiHidden="1" w:unhideWhenUsed="1"/>
-    <w:lsdException w:name="endnote reference" w:semiHidden="1" w:unhideWhenUsed="1"/>
-    <w:lsdException w:name="endnote text" w:semiHidden="1" w:unhideWhenUsed="1"/>
-    <w:lsdException w:name="table of authorities" w:semiHidden="1" w:unhideWhenUsed="1"/>
-    <w:lsdException w:name="macro" w:semiHidden="1" w:unhideWhenUsed="1"/>
-    <w:lsdException w:name="toa heading" w:semiHidden="1" w:unhideWhenUsed="1"/>
-    <w:lsdException w:name="List" w:semiHidden="1" w:unhideWhenUsed="1"/>
-    <w:lsdException w:name="List Bullet" w:semiHidden="1" w:unhideWhenUsed="1"/>
-    <w:lsdException w:name="List Number" w:semiHidden="1" w:unhideWhenUsed="1"/>
-    <w:lsdException w:name="List 2" w:semiHidden="1" w:unhideWhenUsed="1"/>
-    <w:lsdException w:name="List 3" w:semiHidden="1" w:unhideWhenUsed="1"/>
-    <w:lsdException w:name="List 4" w:semiHidden="1" w:unhideWhenUsed="1"/>
-    <w:lsdException w:name="List 5" w:semiHidden="1" w:unhideWhenUsed="1"/>
-    <w:lsdException w:name="List Bullet 2" w:semiHidden="1" w:unhideWhenUsed="1"/>
-    <w:lsdException w:name="List Bullet 3" w:semiHidden="1" w:unhideWhenUsed="1"/>
-    <w:lsdException w:name="List Bullet 4" w:semiHidden="1" w:unhideWhenUsed="1"/>
-    <w:lsdException w:name="List Bullet 5" w:semiHidden="1" w:unhideWhenUsed="1"/>
-    <w:lsdException w:name="List Number 2" w:semiHidden="1" w:unhideWhenUsed="1"/>
-    <w:lsdException w:name="List Number 3" w:semiHidden="1" w:unhideWhenUsed="1"/>
-    <w:lsdException w:name="List Number 4" w:semiHidden="1" w:unhideWhenUsed="1"/>
-    <w:lsdException w:name="List Number 5" w:semiHidden="1" w:unhideWhenUsed="1"/>
-    <w:lsdException w:name="Title" w:uiPriority="10" w:qFormat="1"/>
-    <w:lsdException w:name="Closing" w:semiHidden="1" w:unhideWhenUsed="1"/>
-    <w:lsdException w:name="Signature" w:semiHidden="1" w:unhideWhenUsed="1"/>
-    <w:lsdException w:name="Default Paragraph Font" w:semiHidden="1" w:uiPriority="1" w:unhideWhenUsed="1"/>
-    <w:lsdException w:name="Body Text" w:semiHidden="1" w:unhideWhenUsed="1"/>
-    <w:lsdException w:name="Body Text Indent" w:semiHidden="1" w:unhideWhenUsed="1"/>
-    <w:lsdException w:name="List Continue" w:semiHidden="1" w:unhideWhenUsed="1"/>
-    <w:lsdException w:name="List Continue 2" w:semiHidden="1" w:unhideWhenUsed="1"/>
-    <w:lsdException w:name="List Continue 3" w:semiHidden="1" w:unhideWhenUsed="1"/>
-    <w:lsdException w:name="List Continue 4" w:semiHidden="1" w:unhideWhenUsed="1"/>
-    <w:lsdException w:name="List Continue 5" w:semiHidden="1" w:unhideWhenUsed="1"/>
-    <w:lsdException w:name="Message Header" w:semiHidden="1" w:unhideWhenUsed="1"/>
-    <w:lsdException w:name="Subtitle" w:uiPriority="11" w:qFormat="1"/>
-    <w:lsdException w:name="Salutation" w:semiHidden="1" w:unhideWhenUsed="1"/>
-    <w:lsdException w:name="Date" w:semiHidden="1" w:unhideWhenUsed="1"/>
-    <w:lsdException w:name="Body Text First Indent" w:semiHidden="1" w:unhideWhenUsed="1"/>
-    <w:lsdException w:name="Body Text First Indent 2" w:semiHidden="1" w:unhideWhenUsed="1"/>
-    <w:lsdException w:name="Note Heading" w:semiHidden="1" w:unhideWhenUsed="1"/>
-    <w:lsdException w:name="Body Text 2" w:semiHidden="1" w:unhideWhenUsed="1"/>
-    <w:lsdException w:name="Body Text 3" w:semiHidden="1" w:unhideWhenUsed="1"/>
-    <w:lsdException w:name="Body Text Indent 2" w:semiHidden="1" w:unhideWhenUsed="1"/>
-    <w:lsdException w:name="Body Text Indent 3" w:semiHidden="1" w:unhideWhenUsed="1"/>
-    <w:lsdException w:name="Block Text" w:semiHidden="1" w:unhideWhenUsed="1"/>
-    <w:lsdException w:name="Hyperlink" w:semiHidden="1" w:unhideWhenUsed="1"/>
-    <w:lsdException w:name="FollowedHyperlink" w:semiHidden="1" w:unhideWhenUsed="1"/>
-    <w:lsdException w:name="Strong" w:uiPriority="22" w:qFormat="1"/>
-    <w:lsdException w:name="Emphasis" w:uiPriority="20" w:qFormat="1"/>
-    <w:lsdException w:name="Document Map" w:semiHidden="1" w:unhideWhenUsed="1"/>
-    <w:lsdException w:name="Plain Text" w:semiHidden="1" w:unhideWhenUsed="1"/>
-    <w:lsdException w:name="E-mail Signature" w:semiHidden="1" w:unhideWhenUsed="1"/>
-    <w:lsdException w:name="HTML Top of Form" w:semiHidden="1" w:unhideWhenUsed="1"/>
-    <w:lsdException w:name="HTML Bottom of Form" w:semiHidden="1" w:unhideWhenUsed="1"/>
-    <w:lsdException w:name="Normal (Web)" w:semiHidden="1" w:unhideWhenUsed="1"/>
-    <w:lsdException w:name="HTML Acronym" w:semiHidden="1" w:unhideWhenUsed="1"/>
-    <w:lsdException w:name="HTML Address" w:semiHidden="1" w:unhideWhenUsed="1"/>
-    <w:lsdException w:name="HTML Cite" w:semiHidden="1" w:unhideWhenUsed="1"/>
-    <w:lsdException w:name="HTML Code" w:semiHidden="1" w:unhideWhenUsed="1"/>
-    <w:lsdException w:name="HTML Definition" w:semiHidden="1" w:unhideWhenUsed="1"/>
-    <w:lsdException w:name="HTML Keyboard" w:semiHidden="1" w:unhideWhenUsed="1"/>
-    <w:lsdException w:name="HTML Preformatted" w:semiHidden="1" w:unhideWhenUsed="1"/>
-    <w:lsdException w:name="HTML Sample" w:semiHidden="1" w:unhideWhenUsed="1"/>
-    <w:lsdException w:name="HTML Typewriter" w:semiHidden="1" w:unhideWhenUsed="1"/>
-    <w:lsdException w:name="HTML Variable" w:semiHidden="1" w:unhideWhenUsed="1"/>
-    <w:lsdException w:name="Normal Table" w:semiHidden="1" w:unhideWhenUsed="1"/>
-    <w:lsdException w:name="annotation subject" w:semiHidden="1" w:unhideWhenUsed="1"/>
-    <w:lsdException w:name="No List" w:semiHidden="1" w:unhideWhenUsed="1"/>
-    <w:lsdException w:name="Outline List 1" w:semiHidden="1" w:unhideWhenUsed="1"/>
-    <w:lsdException w:name="Outline List 2" w:semiHidden="1" w:unhideWhenUsed="1"/>
-    <w:lsdException w:name="Outline List 3" w:semiHidden="1" w:unhideWhenUsed="1"/>
-    <w:lsdException w:name="Table Simple 1" w:semiHidden="1" w:unhideWhenUsed="1"/>
-    <w:lsdException w:name="Table Simple 2" w:semiHidden="1" w:unhideWhenUsed="1"/>
-    <w:lsdException w:name="Table Simple 3" w:semiHidden="1" w:unhideWhenUsed="1"/>
-    <w:lsdException w:name="Table Classic 1" w:semiHidden="1" w:unhideWhenUsed="1"/>
-    <w:lsdException w:name="Table Classic 2" w:semiHidden="1" w:unhideWhenUsed="1"/>
-    <w:lsdException w:name="Table Classic 3" w:semiHidden="1" w:unhideWhenUsed="1"/>
-    <w:lsdException w:name="Table Classic 4" w:semiHidden="1" w:unhideWhenUsed="1"/>
-    <w:lsdException w:name="Table Colorful 1" w:semiHidden="1" w:unhideWhenUsed="1"/>
-    <w:lsdException w:name="Table Colorful 2" w:semiHidden="1" w:unhideWhenUsed="1"/>
-    <w:lsdException w:name="Table Colorful 3" w:semiHidden="1" w:unhideWhenUsed="1"/>
-    <w:lsdException w:name="Table Columns 1" w:semiHidden="1" w:unhideWhenUsed="1"/>
-    <w:lsdException w:name="Table Columns 2" w:semiHidden="1" w:unhideWhenUsed="1"/>
-    <w:lsdException w:name="Table Columns 3" w:semiHidden="1" w:unhideWhenUsed="1"/>
-    <w:lsdException w:name="Table Columns 4" w:semiHidden="1" w:unhideWhenUsed="1"/>
-    <w:lsdException w:name="Table Columns 5" w:semiHidden="1" w:unhideWhenUsed="1"/>
-    <w:lsdException w:name="Table Grid 1" w:semiHidden="1" w:unhideWhenUsed="1"/>
-    <w:lsdException w:name="Table Grid 2" w:semiHidden="1" w:unhideWhenUsed="1"/>
-    <w:lsdException w:name="Table Grid 3" w:semiHidden="1" w:unhideWhenUsed="1"/>
-    <w:lsdException w:name="Table Grid 4" w:semiHidden="1" w:unhideWhenUsed="1"/>
-    <w:lsdException w:name="Table Grid 5" w:semiHidden="1" w:unhideWhenUsed="1"/>
-    <w:lsdException w:name="Table Grid 6" w:semiHidden="1" w:unhideWhenUsed="1"/>
-    <w:lsdException w:name="Table Grid 7" w:semiHidden="1" w:unhideWhenUsed="1"/>
-    <w:lsdException w:name="Table Grid 8" w:semiHidden="1" w:unhideWhenUsed="1"/>
-    <w:lsdException w:name="Table List 1" w:semiHidden="1" w:unhideWhenUsed="1"/>
-    <w:lsdException w:name="Table List 2" w:semiHidden="1" w:unhideWhenUsed="1"/>
-    <w:lsdException w:name="Table List 3" w:semiHidden="1" w:unhideWhenUsed="1"/>
-    <w:lsdException w:name="Table List 4" w:semiHidden="1" w:unhideWhenUsed="1"/>
-    <w:lsdException w:name="Table List 5" w:semiHidden="1" w:unhideWhenUsed="1"/>
-    <w:lsdException w:name="Table List 6" w:semiHidden="1" w:unhideWhenUsed="1"/>
-    <w:lsdException w:name="Table List 7" w:semiHidden="1" w:unhideWhenUsed="1"/>
-    <w:lsdException w:name="Table List 8" w:semiHidden="1" w:unhideWhenUsed="1"/>
-    <w:lsdException w:name="Table 3D effects 1" w:semiHidden="1" w:unhideWhenUsed="1"/>
-    <w:lsdException w:name="Table 3D effects 2" w:semiHidden="1" w:unhideWhenUsed="1"/>
-    <w:lsdException w:name="Table 3D effects 3" w:semiHidden="1" w:unhideWhenUsed="1"/>
-    <w:lsdException w:name="Table Contemporary" w:semiHidden="1" w:unhideWhenUsed="1"/>
-    <w:lsdException w:name="Table Elegant" w:semiHidden="1" w:unhideWhenUsed="1"/>
-    <w:lsdException w:name="Table Professional" w:semiHidden="1" w:unhideWhenUsed="1"/>
-    <w:lsdException w:name="Table Subtle 1" w:semiHidden="1" w:unhideWhenUsed="1"/>
-    <w:lsdException w:name="Table Subtle 2" w:semiHidden="1" w:unhideWhenUsed="1"/>
-    <w:lsdException w:name="Table Web 1" w:semiHidden="1" w:unhideWhenUsed="1"/>
-    <w:lsdException w:name="Table Web 2" w:semiHidden="1" w:unhideWhenUsed="1"/>
-    <w:lsdException w:name="Table Web 3" w:semiHidden="1" w:unhideWhenUsed="1"/>
-    <w:lsdException w:name="Balloon Text" w:semiHidden="1" w:unhideWhenUsed="1"/>
-    <w:lsdException w:name="Table Grid" w:uiPriority="59"/>
-    <w:lsdException w:name="Table Theme" w:semiHidden="1" w:unhideWhenUsed="1"/>
-    <w:lsdException w:name="Placeholder Text" w:semiHidden="1"/>
-    <w:lsdException w:name="No Spacing" w:uiPriority="1" w:qFormat="1"/>
-    <w:lsdException w:name="Light Shading" w:uiPriority="60"/>
-    <w:lsdException w:name="Light List" w:uiPriority="61"/>
-    <w:lsdException w:name="Light Grid" w:uiPriority="62"/>
-    <w:lsdException w:name="Medium Shading 1" w:uiPriority="63"/>
-    <w:lsdException w:name="Medium Shading 2" w:uiPriority="64"/>
-    <w:lsdException w:name="Medium List 1" w:uiPriority="65"/>
-    <w:lsdException w:name="Medium List 2" w:uiPriority="66"/>
-    <w:lsdException w:name="Medium Grid 1" w:uiPriority="67"/>
-    <w:lsdException w:name="Medium Grid 2" w:uiPriority="68"/>
-    <w:lsdException w:name="Medium Grid 3" w:uiPriority="69"/>
-    <w:lsdException w:name="Dark List" w:uiPriority="70"/>
-    <w:lsdException w:name="Colorful Shading" w:uiPriority="71"/>
-    <w:lsdException w:name="Colorful List" w:uiPriority="72"/>
-    <w:lsdException w:name="Colorful Grid" w:uiPriority="73"/>
-    <w:lsdException w:name="Light Shading Accent 1" w:uiPriority="60"/>
-    <w:lsdException w:name="Light List Accent 1" w:uiPriority="61"/>
-    <w:lsdException w:name="Light Grid Accent 1" w:uiPriority="62"/>
-    <w:lsdException w:name="Medium Shading 1 Accent 1" w:uiPriority="63"/>
-    <w:lsdException w:name="Medium Shading 2 Accent 1" w:uiPriority="64"/>
-    <w:lsdException w:name="Medium List 1 Accent 1" w:uiPriority="65"/>
-    <w:lsdException w:name="Revision" w:semiHidden="1"/>
-    <w:lsdException w:name="List Paragraph" w:uiPriority="34" w:qFormat="1"/>
-    <w:lsdException w:name="Quote" w:uiPriority="29" w:qFormat="1"/>
-    <w:lsdException w:name="Intense Quote" w:uiPriority="30" w:qFormat="1"/>
-    <w:lsdException w:name="Medium List 2 Accent 1" w:uiPriority="66"/>
-    <w:lsdException w:name="Medium Grid 1 Accent 1" w:uiPriority="67"/>
-    <w:lsdException w:name="Medium Grid 2 Accent 1" w:uiPriority="68"/>
-    <w:lsdException w:name="Medium Grid 3 Accent 1" w:uiPriority="69"/>
-    <w:lsdException w:name="Dark List Accent 1" w:uiPriority="70"/>
-    <w:lsdException w:name="Colorful Shading Accent 1" w:uiPriority="71"/>
-    <w:lsdException w:name="Colorful List Accent 1" w:uiPriority="72"/>
-    <w:lsdException w:name="Colorful Grid Accent 1" w:uiPriority="73"/>
-    <w:lsdException w:name="Light Shading Accent 2" w:uiPriority="60"/>
-    <w:lsdException w:name="Light List Accent 2" w:uiPriority="61"/>
-    <w:lsdException w:name="Light Grid Accent 2" w:uiPriority="62"/>
-    <w:lsdException w:name="Medium Shading 1 Accent 2" w:uiPriority="63"/>
-    <w:lsdException w:name="Medium Shading 2 Accent 2" w:uiPriority="64"/>
-    <w:lsdException w:name="Medium List 1 Accent 2" w:uiPriority="65"/>
-    <w:lsdException w:name="Medium List 2 Accent 2" w:uiPriority="66"/>
-    <w:lsdException w:name="Medium Grid 1 Accent 2" w:uiPriority="67"/>
-    <w:lsdException w:name="Medium Grid 2 Accent 2" w:uiPriority="68"/>
-    <w:lsdException w:name="Medium Grid 3 Accent 2" w:uiPriority="69"/>
-    <w:lsdException w:name="Dark List Accent 2" w:uiPriority="70"/>
-    <w:lsdException w:name="Colorful Shading Accent 2" w:uiPriority="71"/>
-    <w:lsdException w:name="Colorful List Accent 2" w:uiPriority="72"/>
-    <w:lsdException w:name="Colorful Grid Accent 2" w:uiPriority="73"/>
-    <w:lsdException w:name="Light Shading Accent 3" w:uiPriority="60"/>
-    <w:lsdException w:name="Light List Accent 3" w:uiPriority="61"/>
-    <w:lsdException w:name="Light Grid Accent 3" w:uiPriority="62"/>
-    <w:lsdException w:name="Medium Shading 1 Accent 3" w:uiPriority="63"/>
-    <w:lsdException w:name="Medium Shading 2 Accent 3" w:uiPriority="64"/>
-    <w:lsdException w:name="Medium List 1 Accent 3" w:uiPriority="65"/>
-    <w:lsdException w:name="Medium List 2 Accent 3" w:uiPriority="66"/>
-    <w:lsdException w:name="Medium Grid 1 Accent 3" w:uiPriority="67"/>
-    <w:lsdException w:name="Medium Grid 2 Accent 3" w:uiPriority="68"/>
-    <w:lsdException w:name="Medium Grid 3 Accent 3" w:uiPriority="69"/>
-    <w:lsdException w:name="Dark List Accent 3" w:uiPriority="70"/>
-    <w:lsdException w:name="Colorful Shading Accent 3" w:uiPriority="71"/>
-    <w:lsdException w:name="Colorful List Accent 3" w:uiPriority="72"/>
-    <w:lsdException w:name="Colorful Grid Accent 3" w:uiPriority="73"/>
-    <w:lsdException w:name="Light Shading Accent 4" w:uiPriority="60"/>
-    <w:lsdException w:name="Light List Accent 4" w:uiPriority="61"/>
-    <w:lsdException w:name="Light Grid Accent 4" w:uiPriority="62"/>
-    <w:lsdException w:name="Medium Shading 1 Accent 4" w:uiPriority="63"/>
-    <w:lsdException w:name="Medium Shading 2 Accent 4" w:uiPriority="64"/>
-    <w:lsdException w:name="Medium List 1 Accent 4" w:uiPriority="65"/>
-    <w:lsdException w:name="Medium List 2 Accent 4" w:uiPriority="66"/>
-    <w:lsdException w:name="Medium Grid 1 Accent 4" w:uiPriority="67"/>
-    <w:lsdException w:name="Medium Grid 2 Accent 4" w:uiPriority="68"/>
-    <w:lsdException w:name="Medium Grid 3 Accent 4" w:uiPriority="69"/>
-    <w:lsdException w:name="Dark List Accent 4" w:uiPriority="70"/>
-    <w:lsdException w:name="Colorful Shading Accent 4" w:uiPriority="71"/>
-    <w:lsdException w:name="Colorful List Accent 4" w:uiPriority="72"/>
-    <w:lsdException w:name="Colorful Grid Accent 4" w:uiPriority="73"/>
-    <w:lsdException w:name="Light Shading Accent 5" w:uiPriority="60"/>
-    <w:lsdException w:name="Light List Accent 5" w:uiPriority="61"/>
-    <w:lsdException w:name="Light Grid Accent 5" w:uiPriority="62"/>
-    <w:lsdException w:name="Medium Shading 1 Accent 5" w:uiPriority="63"/>
-    <w:lsdException w:name="Medium Shading 2 Accent 5" w:uiPriority="64"/>
-    <w:lsdException w:name="Medium List 1 Accent 5" w:uiPriority="65"/>
-    <w:lsdException w:name="Medium List 2 Accent 5" w:uiPriority="66"/>
-    <w:lsdException w:name="Medium Grid 1 Accent 5" w:uiPriority="67"/>
-    <w:lsdException w:name="Medium Grid 2 Accent 5" w:uiPriority="68"/>
-    <w:lsdException w:name="Medium Grid 3 Accent 5" w:uiPriority="69"/>
-    <w:lsdException w:name="Dark List Accent 5" w:uiPriority="70"/>
-    <w:lsdException w:name="Colorful Shading Accent 5" w:uiPriority="71"/>
-    <w:lsdException w:name="Colorful List Accent 5" w:uiPriority="72"/>
-    <w:lsdException w:name="Colorful Grid Accent 5" w:uiPriority="73"/>
-    <w:lsdException w:name="Light Shading Accent 6" w:uiPriority="60"/>
-    <w:lsdException w:name="Light List Accent 6" w:uiPriority="61"/>
-    <w:lsdException w:name="Light Grid Accent 6" w:uiPriority="62"/>
-    <w:lsdException w:name="Medium Shading 1 Accent 6" w:uiPriority="63"/>
-    <w:lsdException w:name="Medium Shading 2 Accent 6" w:uiPriority="64"/>
-    <w:lsdException w:name="Medium List 1 Accent 6" w:uiPriority="65"/>
-    <w:lsdException w:name="Medium List 2 Accent 6" w:uiPriority="66"/>
-    <w:lsdException w:name="Medium Grid 1 Accent 6" w:uiPriority="67"/>
-    <w:lsdException w:name="Medium Grid 2 Accent 6" w:uiPriority="68"/>
-    <w:lsdException w:name="Medium Grid 3 Accent 6" w:uiPriority="69"/>
-    <w:lsdException w:name="Dark List Accent 6" w:uiPriority="70"/>
-    <w:lsdException w:name="Colorful Shading Accent 6" w:uiPriority="71"/>
-    <w:lsdException w:name="Colorful List Accent 6" w:uiPriority="72"/>
-    <w:lsdException w:name="Colorful Grid Accent 6" w:uiPriority="73"/>
-    <w:lsdException w:name="Subtle Emphasis" w:uiPriority="19" w:qFormat="1"/>
-    <w:lsdException w:name="Intense Emphasis" w:uiPriority="21" w:qFormat="1"/>
-    <w:lsdException w:name="Subtle Reference" w:uiPriority="31" w:qFormat="1"/>
-    <w:lsdException w:name="Intense Reference" w:uiPriority="32" w:qFormat="1"/>
-    <w:lsdException w:name="Book Title" w:uiPriority="33" w:qFormat="1"/>
-    <w:lsdException w:name="Bibliography" w:semiHidden="1" w:uiPriority="37" w:unhideWhenUsed="1"/>
-    <w:lsdException w:name="TOC Heading" w:semiHidden="1" w:uiPriority="39" w:unhideWhenUsed="1" w:qFormat="1"/>
-    <w:lsdException w:name="Plain Table 1" w:uiPriority="41"/>
-    <w:lsdException w:name="Plain Table 2" w:uiPriority="42"/>
-    <w:lsdException w:name="Plain Table 3" w:uiPriority="43"/>
-    <w:lsdException w:name="Plain Table 4" w:uiPriority="44"/>
-    <w:lsdException w:name="Plain Table 5" w:uiPriority="45"/>
-    <w:lsdException w:name="Grid Table Light" w:uiPriority="40"/>
-    <w:lsdException w:name="Grid Table 1 Light" w:uiPriority="46"/>
-    <w:lsdException w:name="Grid Table 2" w:uiPriority="47"/>
-    <w:lsdException w:name="Grid Table 3" w:uiPriority="48"/>
-    <w:lsdException w:name="Grid Table 4" w:uiPriority="49"/>
-    <w:lsdException w:name="Grid Table 5 Dark" w:uiPriority="50"/>
-    <w:lsdException w:name="Grid Table 6 Colorful" w:uiPriority="51"/>
-    <w:lsdException w:name="Grid Table 7 Colorful" w:uiPriority="52"/>
-    <w:lsdException w:name="Grid Table 1 Light Accent 1" w:uiPriority="46"/>
-    <w:lsdException w:name="Grid Table 2 Accent 1" w:uiPriority="47"/>
-    <w:lsdException w:name="Grid Table 3 Accent 1" w:uiPriority="48"/>
-    <w:lsdException w:name="Grid Table 4 Accent 1" w:uiPriority="49"/>
-    <w:lsdException w:name="Grid Table 5 Dark Accent 1" w:uiPriority="50"/>
-    <w:lsdException w:name="Grid Table 6 Colorful Accent 1" w:uiPriority="51"/>
-    <w:lsdException w:name="Grid Table 7 Colorful Accent 1" w:uiPriority="52"/>
-    <w:lsdException w:name="Grid Table 1 Light Accent 2" w:uiPriority="46"/>
-    <w:lsdException w:name="Grid Table 2 Accent 2" w:uiPriority="47"/>
-    <w:lsdException w:name="Grid Table 3 Accent 2" w:uiPriority="48"/>
-    <w:lsdException w:name="Grid Table 4 Accent 2" w:uiPriority="49"/>
-    <w:lsdException w:name="Grid Table 5 Dark Accent 2" w:uiPriority="50"/>
-    <w:lsdException w:name="Grid Table 6 Colorful Accent 2" w:uiPriority="51"/>
-    <w:lsdException w:name="Grid Table 7 Colorful Accent 2" w:uiPriority="52"/>
-    <w:lsdException w:name="Grid Table 1 Light Accent 3" w:uiPriority="46"/>
-    <w:lsdException w:name="Grid Table 2 Accent 3" w:uiPriority="47"/>
-    <w:lsdException w:name="Grid Table 3 Accent 3" w:uiPriority="48"/>
-    <w:lsdException w:name="Grid Table 4 Accent 3" w:uiPriority="49"/>
-    <w:lsdException w:name="Grid Table 5 Dark Accent 3" w:uiPriority="50"/>
-    <w:lsdException w:name="Grid Table 6 Colorful Accent 3" w:uiPriority="51"/>
-    <w:lsdException w:name="Grid Table 7 Colorful Accent 3" w:uiPriority="52"/>
-    <w:lsdException w:name="Grid Table 1 Light Accent 4" w:uiPriority="46"/>
-    <w:lsdException w:name="Grid Table 2 Accent 4" w:uiPriority="47"/>
-    <w:lsdException w:name="Grid Table 3 Accent 4" w:uiPriority="48"/>
-    <w:lsdException w:name="Grid Table 4 Accent 4" w:uiPriority="49"/>
-    <w:lsdException w:name="Grid Table 5 Dark Accent 4" w:uiPriority="50"/>
-    <w:lsdException w:name="Grid Table 6 Colorful Accent 4" w:uiPriority="51"/>
-    <w:lsdException w:name="Grid Table 7 Colorful Accent 4" w:uiPriority="52"/>
-    <w:lsdException w:name="Grid Table 1 Light Accent 5" w:uiPriority="46"/>
-    <w:lsdException w:name="Grid Table 2 Accent 5" w:uiPriority="47"/>
-    <w:lsdException w:name="Grid Table 3 Accent 5" w:uiPriority="48"/>
-    <w:lsdException w:name="Grid Table 4 Accent 5" w:uiPriority="49"/>
-    <w:lsdException w:name="Grid Table 5 Dark Accent 5" w:uiPriority="50"/>
-    <w:lsdException w:name="Grid Table 6 Colorful Accent 5" w:uiPriority="51"/>
-    <w:lsdException w:name="Grid Table 7 Colorful Accent 5" w:uiPriority="52"/>
-    <w:lsdException w:name="Grid Table 1 Light Accent 6" w:uiPriority="46"/>
-    <w:lsdException w:name="Grid Table 2 Accent 6" w:uiPriority="47"/>
-    <w:lsdException w:name="Grid Table 3 Accent 6" w:uiPriority="48"/>
-    <w:lsdException w:name="Grid Table 4 Accent 6" w:uiPriority="49"/>
-    <w:lsdException w:name="Grid Table 5 Dark Accent 6" w:uiPriority="50"/>
-    <w:lsdException w:name="Grid Table 6 Colorful Accent 6" w:uiPriority="51"/>
-    <w:lsdException w:name="Grid Table 7 Colorful Accent 6" w:uiPriority="52"/>
-    <w:lsdException w:name="List Table 1 Light" w:uiPriority="46"/>
-    <w:lsdException w:name="List Table 2" w:uiPriority="47"/>
-    <w:lsdException w:name="List Table 3" w:uiPriority="48"/>
-    <w:lsdException w:name="List Table 4" w:uiPriority="49"/>
-    <w:lsdException w:name="List Table 5 Dark" w:uiPriority="50"/>
-    <w:lsdException w:name="List Table 6 Colorful" w:uiPriority="51"/>
-    <w:lsdException w:name="List Table 7 Colorful" w:uiPriority="52"/>
-    <w:lsdException w:name="List Table 1 Light Accent 1" w:uiPriority="46"/>
-    <w:lsdException w:name="List Table 2 Accent 1" w:uiPriority="47"/>
-    <w:lsdException w:name="List Table 3 Accent 1" w:uiPriority="48"/>
-    <w:lsdException w:name="List Table 4 Accent 1" w:uiPriority="49"/>
-    <w:lsdException w:name="List Table 5 Dark Accent 1" w:uiPriority="50"/>
-    <w:lsdException w:name="List Table 6 Colorful Accent 1" w:uiPriority="51"/>
-    <w:lsdException w:name="List Table 7 Colorful Accent 1" w:uiPriority="52"/>
-    <w:lsdException w:name="List Table 1 Light Accent 2" w:uiPriority="46"/>
-    <w:lsdException w:name="List Table 2 Accent 2" w:uiPriority="47"/>
-    <w:lsdException w:name="List Table 3 Accent 2" w:uiPriority="48"/>
-    <w:lsdException w:name="List Table 4 Accent 2" w:uiPriority="49"/>
-    <w:lsdException w:name="List Table 5 Dark Accent 2" w:uiPriority="50"/>
-    <w:lsdException w:name="List Table 6 Colorful Accent 2" w:uiPriority="51"/>
-    <w:lsdException w:name="List Table 7 Colorful Accent 2" w:uiPriority="52"/>
-    <w:lsdException w:name="List Table 1 Light Accent 3" w:uiPriority="46"/>
-    <w:lsdException w:name="List Table 2 Accent 3" w:uiPriority="47"/>
-    <w:lsdException w:name="List Table 3 Accent 3" w:uiPriority="48"/>
-    <w:lsdException w:name="List Table 4 Accent 3" w:uiPriority="49"/>
-    <w:lsdException w:name="List Table 5 Dark Accent 3" w:uiPriority="50"/>
-    <w:lsdException w:name="List Table 6 Colorful Accent 3" w:uiPriority="51"/>
-    <w:lsdException w:name="List Table 7 Colorful Accent 3" w:uiPriority="52"/>
-    <w:lsdException w:name="List Table 1 Light Accent 4" w:uiPriority="46"/>
-    <w:lsdException w:name="List Table 2 Accent 4" w:uiPriority="47"/>
-    <w:lsdException w:name="List Table 3 Accent 4" w:uiPriority="48"/>
-    <w:lsdException w:name="List Table 4 Accent 4" w:uiPriority="49"/>
-    <w:lsdException w:name="List Table 5 Dark Accent 4" w:uiPriority="50"/>
-    <w:lsdException w:name="List Table 6 Colorful Accent 4" w:uiPriority="51"/>
-    <w:lsdException w:name="List Table 7 Colorful Accent 4" w:uiPriority="52"/>
-    <w:lsdException w:name="List Table 1 Light Accent 5" w:uiPriority="46"/>
-    <w:lsdException w:name="List Table 2 Accent 5" w:uiPriority="47"/>
-    <w:lsdException w:name="List Table 3 Accent 5" w:uiPriority="48"/>
-    <w:lsdException w:name="List Table 4 Accent 5" w:uiPriority="49"/>
-    <w:lsdException w:name="List Table 5 Dark Accent 5" w:uiPriority="50"/>
-    <w:lsdException w:name="List Table 6 Colorful Accent 5" w:uiPriority="51"/>
-    <w:lsdException w:name="List Table 7 Colorful Accent 5" w:uiPriority="52"/>
-    <w:lsdException w:name="List Table 1 Light Accent 6" w:uiPriority="46"/>
-    <w:lsdException w:name="List Table 2 Accent 6" w:uiPriority="47"/>
-    <w:lsdException w:name="List Table 3 Accent 6" w:uiPriority="48"/>
-    <w:lsdException w:name="List Table 4 Accent 6" w:uiPriority="49"/>
-    <w:lsdException w:name="List Table 5 Dark Accent 6" w:uiPriority="50"/>
-    <w:lsdException w:name="List Table 6 Colorful Accent 6" w:uiPriority="51"/>
-    <w:lsdException w:name="List Table 7 Colorful Accent 6" w:uiPriority="52"/>
+  <w:latentStyles w:defLockedState="0" w:defUIPriority="99" w:defSemiHidden="1" w:defUnhideWhenUsed="1" w:defQFormat="0" w:count="267">
+    <w:lsdException w:name="Normal" w:semiHidden="0" w:uiPriority="0" w:unhideWhenUsed="0" w:qFormat="1"/>
+    <w:lsdException w:name="heading 1" w:semiHidden="0" w:uiPriority="9" w:unhideWhenUsed="0" w:qFormat="1"/>
+    <w:lsdException w:name="heading 2" w:uiPriority="9" w:qFormat="1"/>
+    <w:lsdException w:name="heading 3" w:uiPriority="9" w:qFormat="1"/>
+    <w:lsdException w:name="heading 4" w:uiPriority="9" w:qFormat="1"/>
+    <w:lsdException w:name="heading 5" w:uiPriority="9" w:qFormat="1"/>
+    <w:lsdException w:name="heading 6" w:uiPriority="9" w:qFormat="1"/>
+    <w:lsdException w:name="heading 7" w:uiPriority="9" w:qFormat="1"/>
+    <w:lsdException w:name="heading 8" w:uiPriority="9" w:qFormat="1"/>
+    <w:lsdException w:name="heading 9" w:uiPriority="9" w:qFormat="1"/>
+    <w:lsdException w:name="toc 1" w:uiPriority="39"/>
+    <w:lsdException w:name="toc 2" w:uiPriority="39"/>
+    <w:lsdException w:name="toc 3" w:uiPriority="39"/>
+    <w:lsdException w:name="toc 4" w:uiPriority="39"/>
+    <w:lsdException w:name="toc 5" w:uiPriority="39"/>
+    <w:lsdException w:name="toc 6" w:uiPriority="39"/>
+    <w:lsdException w:name="toc 7" w:uiPriority="39"/>
+    <w:lsdException w:name="toc 8" w:uiPriority="39"/>
+    <w:lsdException w:name="toc 9" w:uiPriority="39"/>
+    <w:lsdException w:name="caption" w:uiPriority="35" w:qFormat="1"/>
+    <w:lsdException w:name="Title" w:semiHidden="0" w:uiPriority="10" w:unhideWhenUsed="0" w:qFormat="1"/>
+    <w:lsdException w:name="Default Paragraph Font" w:uiPriority="1"/>
+    <w:lsdException w:name="Subtitle" w:semiHidden="0" w:uiPriority="11" w:unhideWhenUsed="0" w:qFormat="1"/>
+    <w:lsdException w:name="Strong" w:semiHidden="0" w:uiPriority="22" w:unhideWhenUsed="0" w:qFormat="1"/>
+    <w:lsdException w:name="Emphasis" w:semiHidden="0" w:uiPriority="20" w:unhideWhenUsed="0" w:qFormat="1"/>
+    <w:lsdException w:name="Table Grid" w:semiHidden="0" w:uiPriority="59" w:unhideWhenUsed="0"/>
+    <w:lsdException w:name="Placeholder Text" w:unhideWhenUsed="0"/>
+    <w:lsdException w:name="No Spacing" w:semiHidden="0" w:uiPriority="1" w:unhideWhenUsed="0" w:qFormat="1"/>
+    <w:lsdException w:name="Light Shading" w:semiHidden="0" w:uiPriority="60" w:unhideWhenUsed="0"/>
+    <w:lsdException w:name="Light List" w:semiHidden="0" w:uiPriority="61" w:unhideWhenUsed="0"/>
+    <w:lsdException w:name="Light Grid" w:semiHidden="0" w:uiPriority="62" w:unhideWhenUsed="0"/>
+    <w:lsdException w:name="Medium Shading 1" w:semiHidden="0" w:uiPriority="63" w:unhideWhenUsed="0"/>
+    <w:lsdException w:name="Medium Shading 2" w:semiHidden="0" w:uiPriority="64" w:unhideWhenUsed="0"/>
+    <w:lsdException w:name="Medium List 1" w:semiHidden="0" w:uiPriority="65" w:unhideWhenUsed="0"/>
+    <w:lsdException w:name="Medium List 2" w:semiHidden="0" w:uiPriority="66" w:unhideWhenUsed="0"/>
+    <w:lsdException w:name="Medium Grid 1" w:semiHidden="0" w:uiPriority="67" w:unhideWhenUsed="0"/>
+    <w:lsdException w:name="Medium Grid 2" w:semiHidden="0" w:uiPriority="68" w:unhideWhenUsed="0"/>
+    <w:lsdException w:name="Medium Grid 3" w:semiHidden="0" w:uiPriority="69" w:unhideWhenUsed="0"/>
+    <w:lsdException w:name="Dark List" w:semiHidden="0" w:uiPriority="70" w:unhideWhenUsed="0"/>
+    <w:lsdException w:name="Colorful Shading" w:semiHidden="0" w:uiPriority="71" w:unhideWhenUsed="0"/>
+    <w:lsdException w:name="Colorful List" w:semiHidden="0" w:uiPriority="72" w:unhideWhenUsed="0"/>
+    <w:lsdException w:name="Colorful Grid" w:semiHidden="0" w:uiPriority="73" w:unhideWhenUsed="0"/>
+    <w:lsdException w:name="Light Shading Accent 1" w:semiHidden="0" w:uiPriority="60" w:unhideWhenUsed="0"/>
+    <w:lsdException w:name="Light List Accent 1" w:semiHidden="0" w:uiPriority="61" w:unhideWhenUsed="0"/>
+    <w:lsdException w:name="Light Grid Accent 1" w:semiHidden="0" w:uiPriority="62" w:unhideWhenUsed="0"/>
+    <w:lsdException w:name="Medium Shading 1 Accent 1" w:semiHidden="0" w:uiPriority="63" w:unhideWhenUsed="0"/>
+    <w:lsdException w:name="Medium Shading 2 Accent 1" w:semiHidden="0" w:uiPriority="64" w:unhideWhenUsed="0"/>
+    <w:lsdException w:name="Medium List 1 Accent 1" w:semiHidden="0" w:uiPriority="65" w:unhideWhenUsed="0"/>
+    <w:lsdException w:name="Revision" w:unhideWhenUsed="0"/>
+    <w:lsdException w:name="List Paragraph" w:semiHidden="0" w:uiPriority="34" w:unhideWhenUsed="0" w:qFormat="1"/>
+    <w:lsdException w:name="Quote" w:semiHidden="0" w:uiPriority="29" w:unhideWhenUsed="0" w:qFormat="1"/>
+    <w:lsdException w:name="Intense Quote" w:semiHidden="0" w:uiPriority="30" w:unhideWhenUsed="0" w:qFormat="1"/>
+    <w:lsdException w:name="Medium List 2 Accent 1" w:semiHidden="0" w:uiPriority="66" w:unhideWhenUsed="0"/>
+    <w:lsdException w:name="Medium Grid 1 Accent 1" w:semiHidden="0" w:uiPriority="67" w:unhideWhenUsed="0"/>
+    <w:lsdException w:name="Medium Grid 2 Accent 1" w:semiHidden="0" w:uiPriority="68" w:unhideWhenUsed="0"/>
+    <w:lsdException w:name="Medium Grid 3 Accent 1" w:semiHidden="0" w:uiPriority="69" w:unhideWhenUsed="0"/>
+    <w:lsdException w:name="Dark List Accent 1" w:semiHidden="0" w:uiPriority="70" w:unhideWhenUsed="0"/>
+    <w:lsdException w:name="Colorful Shading Accent 1" w:semiHidden="0" w:uiPriority="71" w:unhideWhenUsed="0"/>
+    <w:lsdException w:name="Colorful List Accent 1" w:semiHidden="0" w:uiPriority="72" w:unhideWhenUsed="0"/>
+    <w:lsdException w:name="Colorful Grid Accent 1" w:semiHidden="0" w:uiPriority="73" w:unhideWhenUsed="0"/>
+    <w:lsdException w:name="Light Shading Accent 2" w:semiHidden="0" w:uiPriority="60" w:unhideWhenUsed="0"/>
+    <w:lsdException w:name="Light List Accent 2" w:semiHidden="0" w:uiPriority="61" w:unhideWhenUsed="0"/>
+    <w:lsdException w:name="Light Grid Accent 2" w:semiHidden="0" w:uiPriority="62" w:unhideWhenUsed="0"/>
+    <w:lsdException w:name="Medium Shading 1 Accent 2" w:semiHidden="0" w:uiPriority="63" w:unhideWhenUsed="0"/>
+    <w:lsdException w:name="Medium Shading 2 Accent 2" w:semiHidden="0" w:uiPriority="64" w:unhideWhenUsed="0"/>
+    <w:lsdException w:name="Medium List 1 Accent 2" w:semiHidden="0" w:uiPriority="65" w:unhideWhenUsed="0"/>
+    <w:lsdException w:name="Medium List 2 Accent 2" w:semiHidden="0" w:uiPriority="66" w:unhideWhenUsed="0"/>
+    <w:lsdException w:name="Medium Grid 1 Accent 2" w:semiHidden="0" w:uiPriority="67" w:unhideWhenUsed="0"/>
+    <w:lsdException w:name="Medium Grid 2 Accent 2" w:semiHidden="0" w:uiPriority="68" w:unhideWhenUsed="0"/>
+    <w:lsdException w:name="Medium Grid 3 Accent 2" w:semiHidden="0" w:uiPriority="69" w:unhideWhenUsed="0"/>
+    <w:lsdException w:name="Dark List Accent 2" w:semiHidden="0" w:uiPriority="70" w:unhideWhenUsed="0"/>
+    <w:lsdException w:name="Colorful Shading Accent 2" w:semiHidden="0" w:uiPriority="71" w:unhideWhenUsed="0"/>
+    <w:lsdException w:name="Colorful List Accent 2" w:semiHidden="0" w:uiPriority="72" w:unhideWhenUsed="0"/>
+    <w:lsdException w:name="Colorful Grid Accent 2" w:semiHidden="0" w:uiPriority="73" w:unhideWhenUsed="0"/>
+    <w:lsdException w:name="Light Shading Accent 3" w:semiHidden="0" w:uiPriority="60" w:unhideWhenUsed="0"/>
+    <w:lsdException w:name="Light List Accent 3" w:semiHidden="0" w:uiPriority="61" w:unhideWhenUsed="0"/>
+    <w:lsdException w:name="Light Grid Accent 3" w:semiHidden="0" w:uiPriority="62" w:unhideWhenUsed="0"/>
+    <w:lsdException w:name="Medium Shading 1 Accent 3" w:semiHidden="0" w:uiPriority="63" w:unhideWhenUsed="0"/>
+    <w:lsdException w:name="Medium Shading 2 Accent 3" w:semiHidden="0" w:uiPriority="64" w:unhideWhenUsed="0"/>
+    <w:lsdException w:name="Medium List 1 Accent 3" w:semiHidden="0" w:uiPriority="65" w:unhideWhenUsed="0"/>
+    <w:lsdException w:name="Medium List 2 Accent 3" w:semiHidden="0" w:uiPriority="66" w:unhideWhenUsed="0"/>
+    <w:lsdException w:name="Medium Grid 1 Accent 3" w:semiHidden="0" w:uiPriority="67" w:unhideWhenUsed="0"/>
+    <w:lsdException w:name="Medium Grid 2 Accent 3" w:semiHidden="0" w:uiPriority="68" w:unhideWhenUsed="0"/>
+    <w:lsdException w:name="Medium Grid 3 Accent 3" w:semiHidden="0" w:uiPriority="69" w:unhideWhenUsed="0"/>
+    <w:lsdException w:name="Dark List Accent 3" w:semiHidden="0" w:uiPriority="70" w:unhideWhenUsed="0"/>
+    <w:lsdException w:name="Colorful Shading Accent 3" w:semiHidden="0" w:uiPriority="71" w:unhideWhenUsed="0"/>
+    <w:lsdException w:name="Colorful List Accent 3" w:semiHidden="0" w:uiPriority="72" w:unhideWhenUsed="0"/>
+    <w:lsdException w:name="Colorful Grid Accent 3" w:semiHidden="0" w:uiPriority="73" w:unhideWhenUsed="0"/>
+    <w:lsdException w:name="Light Shading Accent 4" w:semiHidden="0" w:uiPriority="60" w:unhideWhenUsed="0"/>
+    <w:lsdException w:name="Light List Accent 4" w:semiHidden="0" w:uiPriority="61" w:unhideWhenUsed="0"/>
+    <w:lsdException w:name="Light Grid Accent 4" w:semiHidden="0" w:uiPriority="62" w:unhideWhenUsed="0"/>
+    <w:lsdException w:name="Medium Shading 1 Accent 4" w:semiHidden="0" w:uiPriority="63" w:unhideWhenUsed="0"/>
+    <w:lsdException w:name="Medium Shading 2 Accent 4" w:semiHidden="0" w:uiPriority="64" w:unhideWhenUsed="0"/>
+    <w:lsdException w:name="Medium List 1 Accent 4" w:semiHidden="0" w:uiPriority="65" w:unhideWhenUsed="0"/>
+    <w:lsdException w:name="Medium List 2 Accent 4" w:semiHidden="0" w:uiPriority="66" w:unhideWhenUsed="0"/>
+    <w:lsdException w:name="Medium Grid 1 Accent 4" w:semiHidden="0" w:uiPriority="67" w:unhideWhenUsed="0"/>
+    <w:lsdException w:name="Medium Grid 2 Accent 4" w:semiHidden="0" w:uiPriority="68" w:unhideWhenUsed="0"/>
+    <w:lsdException w:name="Medium Grid 3 Accent 4" w:semiHidden="0" w:uiPriority="69" w:unhideWhenUsed="0"/>
+    <w:lsdException w:name="Dark List Accent 4" w:semiHidden="0" w:uiPriority="70" w:unhideWhenUsed="0"/>
+    <w:lsdException w:name="Colorful Shading Accent 4" w:semiHidden="0" w:uiPriority="71" w:unhideWhenUsed="0"/>
+    <w:lsdException w:name="Colorful List Accent 4" w:semiHidden="0" w:uiPriority="72" w:unhideWhenUsed="0"/>
+    <w:lsdException w:name="Colorful Grid Accent 4" w:semiHidden="0" w:uiPriority="73" w:unhideWhenUsed="0"/>
+    <w:lsdException w:name="Light Shading Accent 5" w:semiHidden="0" w:uiPriority="60" w:unhideWhenUsed="0"/>
+    <w:lsdException w:name="Light List Accent 5" w:semiHidden="0" w:uiPriority="61" w:unhideWhenUsed="0"/>
+    <w:lsdException w:name="Light Grid Accent 5" w:semiHidden="0" w:uiPriority="62" w:unhideWhenUsed="0"/>
+    <w:lsdException w:name="Medium Shading 1 Accent 5" w:semiHidden="0" w:uiPriority="63" w:unhideWhenUsed="0"/>
+    <w:lsdException w:name="Medium Shading 2 Accent 5" w:semiHidden="0" w:uiPriority="64" w:unhideWhenUsed="0"/>
+    <w:lsdException w:name="Medium List 1 Accent 5" w:semiHidden="0" w:uiPriority="65" w:unhideWhenUsed="0"/>
+    <w:lsdException w:name="Medium List 2 Accent 5" w:semiHidden="0" w:uiPriority="66" w:unhideWhenUsed="0"/>
+    <w:lsdException w:name="Medium Grid 1 Accent 5" w:semiHidden="0" w:uiPriority="67" w:unhideWhenUsed="0"/>
+    <w:lsdException w:name="Medium Grid 2 Accent 5" w:semiHidden="0" w:uiPriority="68" w:unhideWhenUsed="0"/>
+    <w:lsdException w:name="Medium Grid 3 Accent 5" w:semiHidden="0" w:uiPriority="69" w:unhideWhenUsed="0"/>
+    <w:lsdException w:name="Dark List Accent 5" w:semiHidden="0" w:uiPriority="70" w:unhideWhenUsed="0"/>
+    <w:lsdException w:name="Colorful Shading Accent 5" w:semiHidden="0" w:uiPriority="71" w:unhideWhenUsed="0"/>
+    <w:lsdException w:name="Colorful List Accent 5" w:semiHidden="0" w:uiPriority="72" w:unhideWhenUsed="0"/>
+    <w:lsdException w:name="Colorful Grid Accent 5" w:semiHidden="0" w:uiPriority="73" w:unhideWhenUsed="0"/>
+    <w:lsdException w:name="Light Shading Accent 6" w:semiHidden="0" w:uiPriority="60" w:unhideWhenUsed="0"/>
+    <w:lsdException w:name="Light List Accent 6" w:semiHidden="0" w:uiPriority="61" w:unhideWhenUsed="0"/>
+    <w:lsdException w:name="Light Grid Accent 6" w:semiHidden="0" w:uiPriority="62" w:unhideWhenUsed="0"/>
+    <w:lsdException w:name="Medium Shading 1 Accent 6" w:semiHidden="0" w:uiPriority="63" w:unhideWhenUsed="0"/>
+    <w:lsdException w:name="Medium Shading 2 Accent 6" w:semiHidden="0" w:uiPriority="64" w:unhideWhenUsed="0"/>
+    <w:lsdException w:name="Medium List 1 Accent 6" w:semiHidden="0" w:uiPriority="65" w:unhideWhenUsed="0"/>
+    <w:lsdException w:name="Medium List 2 Accent 6" w:semiHidden="0" w:uiPriority="66" w:unhideWhenUsed="0"/>
+    <w:lsdException w:name="Medium Grid 1 Accent 6" w:semiHidden="0" w:uiPriority="67" w:unhideWhenUsed="0"/>
+    <w:lsdException w:name="Medium Grid 2 Accent 6" w:semiHidden="0" w:uiPriority="68" w:unhideWhenUsed="0"/>
+    <w:lsdException w:name="Medium Grid 3 Accent 6" w:semiHidden="0" w:uiPriority="69" w:unhideWhenUsed="0"/>
+    <w:lsdException w:name="Dark List Accent 6" w:semiHidden="0" w:uiPriority="70" w:unhideWhenUsed="0"/>
+    <w:lsdException w:name="Colorful Shading Accent 6" w:semiHidden="0" w:uiPriority="71" w:unhideWhenUsed="0"/>
+    <w:lsdException w:name="Colorful List Accent 6" w:semiHidden="0" w:uiPriority="72" w:unhideWhenUsed="0"/>
+    <w:lsdException w:name="Colorful Grid Accent 6" w:semiHidden="0" w:uiPriority="73" w:unhideWhenUsed="0"/>
+    <w:lsdException w:name="Subtle Emphasis" w:semiHidden="0" w:uiPriority="19" w:unhideWhenUsed="0" w:qFormat="1"/>
+    <w:lsdException w:name="Intense Emphasis" w:semiHidden="0" w:uiPriority="21" w:unhideWhenUsed="0" w:qFormat="1"/>
+    <w:lsdException w:name="Subtle Reference" w:semiHidden="0" w:uiPriority="31" w:unhideWhenUsed="0" w:qFormat="1"/>
+    <w:lsdException w:name="Intense Reference" w:semiHidden="0" w:uiPriority="32" w:unhideWhenUsed="0" w:qFormat="1"/>
+    <w:lsdException w:name="Book Title" w:semiHidden="0" w:uiPriority="33" w:unhideWhenUsed="0" w:qFormat="1"/>
+    <w:lsdException w:name="Bibliography" w:uiPriority="37"/>
+    <w:lsdException w:name="TOC Heading" w:uiPriority="39" w:qFormat="1"/>
   </w:latentStyles>
   <w:style w:type="paragraph" w:default="1" w:styleId="Normalny">
     <w:name w:val="Normal"/>
     <w:qFormat/>
+    <w:rsid w:val="00BB4D2F"/>
   </w:style>
   <w:style w:type="character" w:default="1" w:styleId="Domylnaczcionkaakapitu">
     <w:name w:val="Default Paragraph Font"/>
@@ -2700,6 +2550,7 @@
     <w:uiPriority w:val="99"/>
     <w:semiHidden/>
     <w:unhideWhenUsed/>
+    <w:qFormat/>
     <w:tblPr>
       <w:tblInd w:w="0" w:type="dxa"/>
       <w:tblCellMar>

</xml_diff>

<commit_message>
lesson 89 - homework part 2
</commit_message>
<xml_diff>
--- a/english_via_skype/solutions/doc/lesson_89_Hiking W_edit.docx
+++ b/english_via_skype/solutions/doc/lesson_89_Hiking W_edit.docx
@@ -473,7 +473,25 @@
           <w:szCs w:val="28"/>
           <w:lang w:val="en-US"/>
         </w:rPr>
-        <w:t>, encounter, hazardous¸</w:t>
+        <w:t>, encounter, hazardous</w:t>
+      </w:r>
+      <w:r>
+        <w:rPr>
+          <w:b/>
+          <w:sz w:val="28"/>
+          <w:szCs w:val="28"/>
+          <w:lang w:val="en-US"/>
+        </w:rPr>
+        <w:t>¸</w:t>
+      </w:r>
+      <w:r>
+        <w:rPr>
+          <w:b/>
+          <w:sz w:val="28"/>
+          <w:szCs w:val="28"/>
+          <w:lang w:val="en-US"/>
+        </w:rPr>
+        <w:t xml:space="preserve"> </w:t>
       </w:r>
       <w:r>
         <w:rPr>
@@ -955,7 +973,39 @@
           <w:szCs w:val="28"/>
           <w:lang w:val="en-US"/>
         </w:rPr>
-        <w:t>Because of thick …………………….visibility was quite ………………………………and limited</w:t>
+        <w:t>Because of thick …</w:t>
+      </w:r>
+      <w:r>
+        <w:rPr>
+          <w:sz w:val="28"/>
+          <w:szCs w:val="28"/>
+          <w:lang w:val="en-US"/>
+        </w:rPr>
+        <w:t>fog</w:t>
+      </w:r>
+      <w:r>
+        <w:rPr>
+          <w:sz w:val="28"/>
+          <w:szCs w:val="28"/>
+          <w:lang w:val="en-US"/>
+        </w:rPr>
+        <w:t>………………….visibility was quite …</w:t>
+      </w:r>
+      <w:r>
+        <w:rPr>
+          <w:sz w:val="28"/>
+          <w:szCs w:val="28"/>
+          <w:lang w:val="en-US"/>
+        </w:rPr>
+        <w:t>poor</w:t>
+      </w:r>
+      <w:r>
+        <w:rPr>
+          <w:sz w:val="28"/>
+          <w:szCs w:val="28"/>
+          <w:lang w:val="en-US"/>
+        </w:rPr>
+        <w:t>……………………………and limited</w:t>
       </w:r>
     </w:p>
     <w:p>
@@ -973,7 +1023,23 @@
           <w:szCs w:val="28"/>
           <w:lang w:val="en-US"/>
         </w:rPr>
-        <w:t xml:space="preserve">Due to………………………………..weather we were unable to breath. </w:t>
+        <w:t>Due to……</w:t>
+      </w:r>
+      <w:r>
+        <w:rPr>
+          <w:sz w:val="28"/>
+          <w:szCs w:val="28"/>
+          <w:lang w:val="en-US"/>
+        </w:rPr>
+        <w:t>stuffy</w:t>
+      </w:r>
+      <w:r>
+        <w:rPr>
+          <w:sz w:val="28"/>
+          <w:szCs w:val="28"/>
+          <w:lang w:val="en-US"/>
+        </w:rPr>
+        <w:t xml:space="preserve">…………………………..weather we were unable to breath. </w:t>
       </w:r>
     </w:p>
     <w:p>
@@ -991,7 +1057,23 @@
           <w:szCs w:val="28"/>
           <w:lang w:val="en-US"/>
         </w:rPr>
-        <w:t>As it was ………………………………we reached the summit all sweat and worn-out</w:t>
+        <w:t>As it was ……</w:t>
+      </w:r>
+      <w:r>
+        <w:rPr>
+          <w:sz w:val="28"/>
+          <w:szCs w:val="28"/>
+          <w:lang w:val="en-US"/>
+        </w:rPr>
+        <w:t>stuffy</w:t>
+      </w:r>
+      <w:r>
+        <w:rPr>
+          <w:sz w:val="28"/>
+          <w:szCs w:val="28"/>
+          <w:lang w:val="en-US"/>
+        </w:rPr>
+        <w:t>…………………………we reached the summit all sweat and worn-out</w:t>
       </w:r>
     </w:p>
     <w:p>
@@ -1009,7 +1091,23 @@
           <w:szCs w:val="28"/>
           <w:lang w:val="en-US"/>
         </w:rPr>
-        <w:t>Because of low ……………………………………..sweat evaporates from your body quickly and you may become dehydrated</w:t>
+        <w:t>Because of low ……</w:t>
+      </w:r>
+      <w:r>
+        <w:rPr>
+          <w:sz w:val="28"/>
+          <w:szCs w:val="28"/>
+          <w:lang w:val="en-US"/>
+        </w:rPr>
+        <w:t>humidity</w:t>
+      </w:r>
+      <w:r>
+        <w:rPr>
+          <w:sz w:val="28"/>
+          <w:szCs w:val="28"/>
+          <w:lang w:val="en-US"/>
+        </w:rPr>
+        <w:t>………………………………..sweat evaporates from your body quickly and you may become dehydrated</w:t>
       </w:r>
     </w:p>
     <w:p>
@@ -1027,7 +1125,23 @@
           <w:szCs w:val="28"/>
           <w:lang w:val="en-US"/>
         </w:rPr>
-        <w:t>When we were walking through narrow valley it began ……………………….down . I was trying to hide but regrettably there was no shelter and I got soaked to the skin.</w:t>
+        <w:t>When we were walking through narrow valley it began ……</w:t>
+      </w:r>
+      <w:r>
+        <w:rPr>
+          <w:sz w:val="28"/>
+          <w:szCs w:val="28"/>
+          <w:lang w:val="en-US"/>
+        </w:rPr>
+        <w:t>pouring</w:t>
+      </w:r>
+      <w:r>
+        <w:rPr>
+          <w:sz w:val="28"/>
+          <w:szCs w:val="28"/>
+          <w:lang w:val="en-US"/>
+        </w:rPr>
+        <w:t>………………….down . I was trying to hide but regrettably there was no shelter and I got soaked to the skin.</w:t>
       </w:r>
     </w:p>
     <w:p>
@@ -1124,121 +1238,256 @@
           <w:szCs w:val="28"/>
           <w:lang w:val="en-US" w:eastAsia="pl-PL"/>
         </w:rPr>
-        <w:t>While taking selfie he slipped on the stone and fell into ………………………………</w:t>
-      </w:r>
-    </w:p>
-    <w:p>
-      <w:pPr>
-        <w:rPr>
-          <w:rFonts w:ascii="Calibri" w:eastAsia="Calibri" w:hAnsi="Calibri" w:cs="Calibri"/>
-          <w:sz w:val="28"/>
-          <w:szCs w:val="28"/>
-          <w:lang w:val="en-US" w:eastAsia="pl-PL"/>
-        </w:rPr>
-      </w:pPr>
-      <w:r>
-        <w:rPr>
-          <w:rFonts w:ascii="Calibri" w:eastAsia="Calibri" w:hAnsi="Calibri" w:cs="Calibri"/>
-          <w:sz w:val="28"/>
-          <w:szCs w:val="28"/>
-          <w:lang w:val="en-US" w:eastAsia="pl-PL"/>
-        </w:rPr>
-        <w:t>The journey through ……………………………………….was strenuous and time-consuming</w:t>
-      </w:r>
-    </w:p>
-    <w:p>
-      <w:pPr>
-        <w:rPr>
-          <w:rFonts w:ascii="Calibri" w:eastAsia="Calibri" w:hAnsi="Calibri" w:cs="Calibri"/>
-          <w:sz w:val="28"/>
-          <w:szCs w:val="28"/>
-          <w:lang w:val="en-US" w:eastAsia="pl-PL"/>
-        </w:rPr>
-      </w:pPr>
-      <w:r>
-        <w:rPr>
-          <w:rFonts w:ascii="Calibri" w:eastAsia="Calibri" w:hAnsi="Calibri" w:cs="Calibri"/>
-          <w:sz w:val="28"/>
-          <w:szCs w:val="28"/>
-          <w:lang w:val="en-US" w:eastAsia="pl-PL"/>
-        </w:rPr>
-        <w:t>We went ……………………………………….what resulted in getting lost</w:t>
-      </w:r>
-    </w:p>
-    <w:p>
-      <w:pPr>
-        <w:rPr>
-          <w:rFonts w:ascii="Calibri" w:eastAsia="Calibri" w:hAnsi="Calibri" w:cs="Calibri"/>
-          <w:sz w:val="28"/>
-          <w:szCs w:val="28"/>
-          <w:lang w:val="en-US" w:eastAsia="pl-PL"/>
-        </w:rPr>
-      </w:pPr>
-      <w:r>
-        <w:rPr>
-          <w:rFonts w:ascii="Calibri" w:eastAsia="Calibri" w:hAnsi="Calibri" w:cs="Calibri"/>
-          <w:sz w:val="28"/>
-          <w:szCs w:val="28"/>
-          <w:lang w:val="en-US" w:eastAsia="pl-PL"/>
-        </w:rPr>
-        <w:t>We hiked to the …………………………………of 2500m above the ground</w:t>
-      </w:r>
-    </w:p>
-    <w:p>
-      <w:pPr>
-        <w:rPr>
-          <w:rFonts w:ascii="Calibri" w:eastAsia="Calibri" w:hAnsi="Calibri" w:cs="Calibri"/>
-          <w:sz w:val="28"/>
-          <w:szCs w:val="28"/>
-          <w:lang w:val="en-US" w:eastAsia="pl-PL"/>
-        </w:rPr>
-      </w:pPr>
-      <w:r>
-        <w:rPr>
-          <w:rFonts w:ascii="Calibri" w:eastAsia="Calibri" w:hAnsi="Calibri" w:cs="Calibri"/>
-          <w:sz w:val="28"/>
-          <w:szCs w:val="28"/>
-          <w:lang w:val="en-US" w:eastAsia="pl-PL"/>
-        </w:rPr>
-        <w:t>We avoid …………………………….parts of the mountain , we always stick to the main trails</w:t>
-      </w:r>
-    </w:p>
-    <w:p>
-      <w:pPr>
-        <w:rPr>
-          <w:rFonts w:ascii="Calibri" w:eastAsia="Calibri" w:hAnsi="Calibri" w:cs="Calibri"/>
-          <w:sz w:val="28"/>
-          <w:szCs w:val="28"/>
-          <w:lang w:val="en-US" w:eastAsia="pl-PL"/>
-        </w:rPr>
-      </w:pPr>
-      <w:r>
-        <w:rPr>
-          <w:rFonts w:ascii="Calibri" w:eastAsia="Calibri" w:hAnsi="Calibri" w:cs="Calibri"/>
-          <w:sz w:val="28"/>
-          <w:szCs w:val="28"/>
-          <w:lang w:val="en-US" w:eastAsia="pl-PL"/>
-        </w:rPr>
-        <w:t>The …………………………………of the mountain was quite steep what hindered our journey</w:t>
-      </w:r>
-    </w:p>
-    <w:p>
-      <w:pPr>
-        <w:rPr>
-          <w:rFonts w:ascii="Calibri" w:eastAsia="Calibri" w:hAnsi="Calibri" w:cs="Calibri"/>
-          <w:sz w:val="28"/>
-          <w:szCs w:val="28"/>
-          <w:lang w:val="en-US" w:eastAsia="pl-PL"/>
-        </w:rPr>
-      </w:pPr>
-      <w:r>
-        <w:rPr>
-          <w:rFonts w:ascii="Calibri" w:eastAsia="Calibri" w:hAnsi="Calibri" w:cs="Calibri"/>
-          <w:sz w:val="28"/>
-          <w:szCs w:val="28"/>
-          <w:lang w:val="en-US" w:eastAsia="pl-PL"/>
-        </w:rPr>
-        <w:t>We reached ………………………………in 1 h and 20 minutes</w:t>
+        <w:t>While taking selfie he slipped on the stone and fell into …</w:t>
+      </w:r>
+      <w:r>
+        <w:rPr>
+          <w:rFonts w:ascii="Calibri" w:eastAsia="Calibri" w:hAnsi="Calibri" w:cs="Calibri"/>
+          <w:sz w:val="28"/>
+          <w:szCs w:val="28"/>
+          <w:lang w:val="en-US" w:eastAsia="pl-PL"/>
+        </w:rPr>
+        <w:t>precipice</w:t>
+      </w:r>
+      <w:r>
+        <w:rPr>
+          <w:rFonts w:ascii="Calibri" w:eastAsia="Calibri" w:hAnsi="Calibri" w:cs="Calibri"/>
+          <w:sz w:val="28"/>
+          <w:szCs w:val="28"/>
+          <w:lang w:val="en-US" w:eastAsia="pl-PL"/>
+        </w:rPr>
+        <w:t>……………………………</w:t>
+      </w:r>
+    </w:p>
+    <w:p>
+      <w:pPr>
+        <w:rPr>
+          <w:rFonts w:ascii="Calibri" w:eastAsia="Calibri" w:hAnsi="Calibri" w:cs="Calibri"/>
+          <w:sz w:val="28"/>
+          <w:szCs w:val="28"/>
+          <w:lang w:val="en-US" w:eastAsia="pl-PL"/>
+        </w:rPr>
+      </w:pPr>
+      <w:r>
+        <w:rPr>
+          <w:rFonts w:ascii="Calibri" w:eastAsia="Calibri" w:hAnsi="Calibri" w:cs="Calibri"/>
+          <w:sz w:val="28"/>
+          <w:szCs w:val="28"/>
+          <w:lang w:val="en-US" w:eastAsia="pl-PL"/>
+        </w:rPr>
+        <w:t>The journey through ………</w:t>
+      </w:r>
+      <w:r>
+        <w:rPr>
+          <w:rFonts w:ascii="Calibri" w:eastAsia="Calibri" w:hAnsi="Calibri" w:cs="Calibri"/>
+          <w:sz w:val="28"/>
+          <w:szCs w:val="28"/>
+          <w:lang w:val="en-US" w:eastAsia="pl-PL"/>
+        </w:rPr>
+        <w:t>valley</w:t>
+      </w:r>
+      <w:r>
+        <w:rPr>
+          <w:rFonts w:ascii="Calibri" w:eastAsia="Calibri" w:hAnsi="Calibri" w:cs="Calibri"/>
+          <w:sz w:val="28"/>
+          <w:szCs w:val="28"/>
+          <w:lang w:val="en-US" w:eastAsia="pl-PL"/>
+        </w:rPr>
+        <w:t>……………………………….was strenuous and time-consuming</w:t>
+      </w:r>
+    </w:p>
+    <w:p>
+      <w:pPr>
+        <w:rPr>
+          <w:rFonts w:ascii="Calibri" w:eastAsia="Calibri" w:hAnsi="Calibri" w:cs="Calibri"/>
+          <w:sz w:val="28"/>
+          <w:szCs w:val="28"/>
+          <w:lang w:val="en-US" w:eastAsia="pl-PL"/>
+        </w:rPr>
+      </w:pPr>
+      <w:r>
+        <w:rPr>
+          <w:rFonts w:ascii="Calibri" w:eastAsia="Calibri" w:hAnsi="Calibri" w:cs="Calibri"/>
+          <w:sz w:val="28"/>
+          <w:szCs w:val="28"/>
+          <w:lang w:val="en-US" w:eastAsia="pl-PL"/>
+        </w:rPr>
+        <w:t>We went …</w:t>
+      </w:r>
+      <w:r>
+        <w:rPr>
+          <w:rFonts w:ascii="Calibri" w:eastAsia="Calibri" w:hAnsi="Calibri" w:cs="Calibri"/>
+          <w:sz w:val="28"/>
+          <w:szCs w:val="28"/>
+          <w:lang w:val="en-US" w:eastAsia="pl-PL"/>
+        </w:rPr>
+        <w:t>off the beaten track</w:t>
+      </w:r>
+      <w:r>
+        <w:rPr>
+          <w:rFonts w:ascii="Calibri" w:eastAsia="Calibri" w:hAnsi="Calibri" w:cs="Calibri"/>
+          <w:sz w:val="28"/>
+          <w:szCs w:val="28"/>
+          <w:lang w:val="en-US" w:eastAsia="pl-PL"/>
+        </w:rPr>
+        <w:t>…………………………………….what resulted in getting lost</w:t>
+      </w:r>
+    </w:p>
+    <w:p>
+      <w:pPr>
+        <w:rPr>
+          <w:rFonts w:ascii="Calibri" w:eastAsia="Calibri" w:hAnsi="Calibri" w:cs="Calibri"/>
+          <w:sz w:val="28"/>
+          <w:szCs w:val="28"/>
+          <w:lang w:val="en-US" w:eastAsia="pl-PL"/>
+        </w:rPr>
+      </w:pPr>
+      <w:r>
+        <w:rPr>
+          <w:rFonts w:ascii="Calibri" w:eastAsia="Calibri" w:hAnsi="Calibri" w:cs="Calibri"/>
+          <w:sz w:val="28"/>
+          <w:szCs w:val="28"/>
+          <w:lang w:val="en-US" w:eastAsia="pl-PL"/>
+        </w:rPr>
+        <w:t>We hiked to the …</w:t>
+      </w:r>
+      <w:r>
+        <w:rPr>
+          <w:rFonts w:ascii="Calibri" w:eastAsia="Calibri" w:hAnsi="Calibri" w:cs="Calibri"/>
+          <w:sz w:val="28"/>
+          <w:szCs w:val="28"/>
+          <w:lang w:val="en-US" w:eastAsia="pl-PL"/>
+        </w:rPr>
+        <w:t>altitude</w:t>
+      </w:r>
+      <w:r>
+        <w:rPr>
+          <w:rFonts w:ascii="Calibri" w:eastAsia="Calibri" w:hAnsi="Calibri" w:cs="Calibri"/>
+          <w:sz w:val="28"/>
+          <w:szCs w:val="28"/>
+          <w:lang w:val="en-US" w:eastAsia="pl-PL"/>
+        </w:rPr>
+        <w:t>………………………………of 2500m above the ground</w:t>
+      </w:r>
+    </w:p>
+    <w:p>
+      <w:pPr>
+        <w:rPr>
+          <w:rFonts w:ascii="Calibri" w:eastAsia="Calibri" w:hAnsi="Calibri" w:cs="Calibri"/>
+          <w:sz w:val="28"/>
+          <w:szCs w:val="28"/>
+          <w:lang w:val="en-US" w:eastAsia="pl-PL"/>
+        </w:rPr>
+      </w:pPr>
+      <w:r>
+        <w:rPr>
+          <w:rFonts w:ascii="Calibri" w:eastAsia="Calibri" w:hAnsi="Calibri" w:cs="Calibri"/>
+          <w:sz w:val="28"/>
+          <w:szCs w:val="28"/>
+          <w:lang w:val="en-US" w:eastAsia="pl-PL"/>
+        </w:rPr>
+        <w:t>We avoid …</w:t>
+      </w:r>
+      <w:r>
+        <w:rPr>
+          <w:rFonts w:ascii="Calibri" w:eastAsia="Calibri" w:hAnsi="Calibri" w:cs="Calibri"/>
+          <w:sz w:val="28"/>
+          <w:szCs w:val="28"/>
+          <w:lang w:val="en-US" w:eastAsia="pl-PL"/>
+        </w:rPr>
+        <w:t>secluded</w:t>
+      </w:r>
+      <w:r>
+        <w:rPr>
+          <w:rFonts w:ascii="Calibri" w:eastAsia="Calibri" w:hAnsi="Calibri" w:cs="Calibri"/>
+          <w:sz w:val="28"/>
+          <w:szCs w:val="28"/>
+          <w:lang w:val="en-US" w:eastAsia="pl-PL"/>
+        </w:rPr>
+        <w:t>……</w:t>
+      </w:r>
+      <w:r>
+        <w:rPr>
+          <w:rFonts w:ascii="Calibri" w:eastAsia="Calibri" w:hAnsi="Calibri" w:cs="Calibri"/>
+          <w:sz w:val="28"/>
+          <w:szCs w:val="28"/>
+          <w:lang w:val="en-US" w:eastAsia="pl-PL"/>
+        </w:rPr>
+        <w:t>………….parts of the mountain , we always stick to the main trails</w:t>
+      </w:r>
+    </w:p>
+    <w:p>
+      <w:pPr>
+        <w:rPr>
+          <w:rFonts w:ascii="Calibri" w:eastAsia="Calibri" w:hAnsi="Calibri" w:cs="Calibri"/>
+          <w:sz w:val="28"/>
+          <w:szCs w:val="28"/>
+          <w:lang w:val="en-US" w:eastAsia="pl-PL"/>
+        </w:rPr>
+      </w:pPr>
+      <w:r>
+        <w:rPr>
+          <w:rFonts w:ascii="Calibri" w:eastAsia="Calibri" w:hAnsi="Calibri" w:cs="Calibri"/>
+          <w:sz w:val="28"/>
+          <w:szCs w:val="28"/>
+          <w:lang w:val="en-US" w:eastAsia="pl-PL"/>
+        </w:rPr>
+        <w:t>The …</w:t>
+      </w:r>
+      <w:r>
+        <w:rPr>
+          <w:rFonts w:ascii="Calibri" w:eastAsia="Calibri" w:hAnsi="Calibri" w:cs="Calibri"/>
+          <w:sz w:val="28"/>
+          <w:szCs w:val="28"/>
+          <w:lang w:val="en-US" w:eastAsia="pl-PL"/>
+        </w:rPr>
+        <w:t>pass</w:t>
+      </w:r>
+      <w:r>
+        <w:rPr>
+          <w:rFonts w:ascii="Calibri" w:eastAsia="Calibri" w:hAnsi="Calibri" w:cs="Calibri"/>
+          <w:sz w:val="28"/>
+          <w:szCs w:val="28"/>
+          <w:lang w:val="en-US" w:eastAsia="pl-PL"/>
+        </w:rPr>
+        <w:t>………………………………of the mountain was quite steep what hindered our journey</w:t>
+      </w:r>
+    </w:p>
+    <w:p>
+      <w:pPr>
+        <w:rPr>
+          <w:rFonts w:ascii="Calibri" w:eastAsia="Calibri" w:hAnsi="Calibri" w:cs="Calibri"/>
+          <w:sz w:val="28"/>
+          <w:szCs w:val="28"/>
+          <w:lang w:val="en-US" w:eastAsia="pl-PL"/>
+        </w:rPr>
+      </w:pPr>
+      <w:r>
+        <w:rPr>
+          <w:rFonts w:ascii="Calibri" w:eastAsia="Calibri" w:hAnsi="Calibri" w:cs="Calibri"/>
+          <w:sz w:val="28"/>
+          <w:szCs w:val="28"/>
+          <w:lang w:val="en-US" w:eastAsia="pl-PL"/>
+        </w:rPr>
+        <w:t>We reached …</w:t>
+      </w:r>
+      <w:r>
+        <w:rPr>
+          <w:rFonts w:ascii="Calibri" w:eastAsia="Calibri" w:hAnsi="Calibri" w:cs="Calibri"/>
+          <w:sz w:val="28"/>
+          <w:szCs w:val="28"/>
+          <w:lang w:val="en-US" w:eastAsia="pl-PL"/>
+        </w:rPr>
+        <w:t>summit</w:t>
+      </w:r>
+      <w:r>
+        <w:rPr>
+          <w:rFonts w:ascii="Calibri" w:eastAsia="Calibri" w:hAnsi="Calibri" w:cs="Calibri"/>
+          <w:sz w:val="28"/>
+          <w:szCs w:val="28"/>
+          <w:lang w:val="en-US" w:eastAsia="pl-PL"/>
+        </w:rPr>
+        <w:t>……………………………in 1 h and 20 minutes</w:t>
       </w:r>
     </w:p>
     <w:p>
@@ -1412,98 +1661,218 @@
           <w:szCs w:val="28"/>
           <w:lang w:val="en-US" w:eastAsia="pl-PL"/>
         </w:rPr>
-        <w:t xml:space="preserve">……………………………through mud </w:t>
-      </w:r>
-    </w:p>
-    <w:p>
-      <w:pPr>
-        <w:rPr>
-          <w:rFonts w:ascii="Calibri" w:eastAsia="Calibri" w:hAnsi="Calibri" w:cs="Calibri"/>
-          <w:sz w:val="28"/>
-          <w:szCs w:val="28"/>
-          <w:lang w:val="en-US" w:eastAsia="pl-PL"/>
-        </w:rPr>
-      </w:pPr>
-      <w:r>
-        <w:rPr>
-          <w:rFonts w:ascii="Calibri" w:eastAsia="Calibri" w:hAnsi="Calibri" w:cs="Calibri"/>
-          <w:sz w:val="28"/>
-          <w:szCs w:val="28"/>
-          <w:lang w:val="en-US" w:eastAsia="pl-PL"/>
-        </w:rPr>
-        <w:t xml:space="preserve">I suffered from stomach ……………………………………..as a result of eating poisonous plants </w:t>
-      </w:r>
-    </w:p>
-    <w:p>
-      <w:pPr>
-        <w:rPr>
-          <w:rFonts w:ascii="Calibri" w:eastAsia="Calibri" w:hAnsi="Calibri" w:cs="Calibri"/>
-          <w:sz w:val="28"/>
-          <w:szCs w:val="28"/>
-          <w:lang w:val="en-US" w:eastAsia="pl-PL"/>
-        </w:rPr>
-      </w:pPr>
-      <w:r>
-        <w:rPr>
-          <w:rFonts w:ascii="Calibri" w:eastAsia="Calibri" w:hAnsi="Calibri" w:cs="Calibri"/>
-          <w:sz w:val="28"/>
-          <w:szCs w:val="28"/>
-          <w:lang w:val="en-US" w:eastAsia="pl-PL"/>
-        </w:rPr>
-        <w:t>It’s extremely tough to …………………………….when the gradient of the mountain is steep</w:t>
-      </w:r>
-    </w:p>
-    <w:p>
-      <w:pPr>
-        <w:rPr>
-          <w:rFonts w:ascii="Calibri" w:eastAsia="Calibri" w:hAnsi="Calibri" w:cs="Calibri"/>
-          <w:sz w:val="28"/>
-          <w:szCs w:val="28"/>
-          <w:lang w:val="en-US" w:eastAsia="pl-PL"/>
-        </w:rPr>
-      </w:pPr>
-      <w:r>
-        <w:rPr>
-          <w:rFonts w:ascii="Calibri" w:eastAsia="Calibri" w:hAnsi="Calibri" w:cs="Calibri"/>
-          <w:sz w:val="28"/>
-          <w:szCs w:val="28"/>
-          <w:lang w:val="en-US" w:eastAsia="pl-PL"/>
-        </w:rPr>
-        <w:t>While …………………………………………..I tripped over and fell on the rock</w:t>
-      </w:r>
-    </w:p>
-    <w:p>
-      <w:pPr>
-        <w:rPr>
-          <w:sz w:val="28"/>
-          <w:szCs w:val="28"/>
-          <w:lang w:val="en-US"/>
-        </w:rPr>
-      </w:pPr>
-      <w:r>
-        <w:rPr>
-          <w:sz w:val="28"/>
-          <w:szCs w:val="28"/>
-          <w:lang w:val="en-US"/>
-        </w:rPr>
-        <w:t>Hiking was intensive that I got ………………………………..during the walk and at the end of the day I felt ………………………………………</w:t>
-      </w:r>
-    </w:p>
-    <w:p>
-      <w:pPr>
-        <w:rPr>
-          <w:sz w:val="28"/>
-          <w:szCs w:val="28"/>
-          <w:lang w:val="en-US"/>
-        </w:rPr>
-      </w:pPr>
-      <w:r>
-        <w:rPr>
-          <w:sz w:val="28"/>
-          <w:szCs w:val="28"/>
-          <w:lang w:val="en-US"/>
-        </w:rPr>
-        <w:t xml:space="preserve">Next day I suffered from various …………………………….ranging from back pain to strains and bruises </w:t>
+        <w:t>……</w:t>
+      </w:r>
+      <w:r>
+        <w:rPr>
+          <w:rFonts w:ascii="Calibri" w:eastAsia="Calibri" w:hAnsi="Calibri" w:cs="Calibri"/>
+          <w:sz w:val="28"/>
+          <w:szCs w:val="28"/>
+          <w:lang w:val="en-US" w:eastAsia="pl-PL"/>
+        </w:rPr>
+        <w:t>trudge</w:t>
+      </w:r>
+      <w:r>
+        <w:rPr>
+          <w:rFonts w:ascii="Calibri" w:eastAsia="Calibri" w:hAnsi="Calibri" w:cs="Calibri"/>
+          <w:sz w:val="28"/>
+          <w:szCs w:val="28"/>
+          <w:lang w:val="en-US" w:eastAsia="pl-PL"/>
+        </w:rPr>
+        <w:t xml:space="preserve">………………………through mud </w:t>
+      </w:r>
+    </w:p>
+    <w:p>
+      <w:pPr>
+        <w:rPr>
+          <w:rFonts w:ascii="Calibri" w:eastAsia="Calibri" w:hAnsi="Calibri" w:cs="Calibri"/>
+          <w:sz w:val="28"/>
+          <w:szCs w:val="28"/>
+          <w:lang w:val="en-US" w:eastAsia="pl-PL"/>
+        </w:rPr>
+      </w:pPr>
+      <w:r>
+        <w:rPr>
+          <w:rFonts w:ascii="Calibri" w:eastAsia="Calibri" w:hAnsi="Calibri" w:cs="Calibri"/>
+          <w:sz w:val="28"/>
+          <w:szCs w:val="28"/>
+          <w:lang w:val="en-US" w:eastAsia="pl-PL"/>
+        </w:rPr>
+        <w:t>I suffered from stomach ……</w:t>
+      </w:r>
+      <w:r>
+        <w:rPr>
+          <w:rFonts w:ascii="Calibri" w:eastAsia="Calibri" w:hAnsi="Calibri" w:cs="Calibri"/>
+          <w:sz w:val="28"/>
+          <w:szCs w:val="28"/>
+          <w:lang w:val="en-US" w:eastAsia="pl-PL"/>
+        </w:rPr>
+        <w:t>ailments</w:t>
+      </w:r>
+      <w:r>
+        <w:rPr>
+          <w:rFonts w:ascii="Calibri" w:eastAsia="Calibri" w:hAnsi="Calibri" w:cs="Calibri"/>
+          <w:sz w:val="28"/>
+          <w:szCs w:val="28"/>
+          <w:lang w:val="en-US" w:eastAsia="pl-PL"/>
+        </w:rPr>
+        <w:t xml:space="preserve">………………………………..as a result of eating poisonous plants </w:t>
+      </w:r>
+    </w:p>
+    <w:p>
+      <w:pPr>
+        <w:rPr>
+          <w:rFonts w:ascii="Calibri" w:eastAsia="Calibri" w:hAnsi="Calibri" w:cs="Calibri"/>
+          <w:sz w:val="28"/>
+          <w:szCs w:val="28"/>
+          <w:lang w:val="en-US" w:eastAsia="pl-PL"/>
+        </w:rPr>
+      </w:pPr>
+      <w:r>
+        <w:rPr>
+          <w:rFonts w:ascii="Calibri" w:eastAsia="Calibri" w:hAnsi="Calibri" w:cs="Calibri"/>
+          <w:sz w:val="28"/>
+          <w:szCs w:val="28"/>
+          <w:lang w:val="en-US" w:eastAsia="pl-PL"/>
+        </w:rPr>
+        <w:t>It’s extremely tough to …</w:t>
+      </w:r>
+      <w:r>
+        <w:rPr>
+          <w:rFonts w:ascii="Calibri" w:eastAsia="Calibri" w:hAnsi="Calibri" w:cs="Calibri"/>
+          <w:sz w:val="28"/>
+          <w:szCs w:val="28"/>
+          <w:lang w:val="en-US" w:eastAsia="pl-PL"/>
+        </w:rPr>
+        <w:t>ascend</w:t>
+      </w:r>
+      <w:r>
+        <w:rPr>
+          <w:rFonts w:ascii="Calibri" w:eastAsia="Calibri" w:hAnsi="Calibri" w:cs="Calibri"/>
+          <w:sz w:val="28"/>
+          <w:szCs w:val="28"/>
+          <w:lang w:val="en-US" w:eastAsia="pl-PL"/>
+        </w:rPr>
+        <w:t>………………………….when the gradient of the mountain is steep</w:t>
+      </w:r>
+    </w:p>
+    <w:p>
+      <w:pPr>
+        <w:rPr>
+          <w:rFonts w:ascii="Calibri" w:eastAsia="Calibri" w:hAnsi="Calibri" w:cs="Calibri"/>
+          <w:sz w:val="28"/>
+          <w:szCs w:val="28"/>
+          <w:lang w:val="en-US" w:eastAsia="pl-PL"/>
+        </w:rPr>
+      </w:pPr>
+      <w:r>
+        <w:rPr>
+          <w:rFonts w:ascii="Calibri" w:eastAsia="Calibri" w:hAnsi="Calibri" w:cs="Calibri"/>
+          <w:sz w:val="28"/>
+          <w:szCs w:val="28"/>
+          <w:lang w:val="en-US" w:eastAsia="pl-PL"/>
+        </w:rPr>
+        <w:t>While ……</w:t>
+      </w:r>
+      <w:r>
+        <w:rPr>
+          <w:rFonts w:ascii="Calibri" w:eastAsia="Calibri" w:hAnsi="Calibri" w:cs="Calibri"/>
+          <w:sz w:val="28"/>
+          <w:szCs w:val="28"/>
+          <w:lang w:val="en-US" w:eastAsia="pl-PL"/>
+        </w:rPr>
+        <w:t>descend</w:t>
+      </w:r>
+      <w:r>
+        <w:rPr>
+          <w:rFonts w:ascii="Calibri" w:eastAsia="Calibri" w:hAnsi="Calibri" w:cs="Calibri"/>
+          <w:sz w:val="28"/>
+          <w:szCs w:val="28"/>
+          <w:lang w:val="en-US" w:eastAsia="pl-PL"/>
+        </w:rPr>
+        <w:t>……………………………………..I tripped over and fell on the rock</w:t>
+      </w:r>
+    </w:p>
+    <w:p>
+      <w:pPr>
+        <w:rPr>
+          <w:sz w:val="28"/>
+          <w:szCs w:val="28"/>
+          <w:lang w:val="en-US"/>
+        </w:rPr>
+      </w:pPr>
+      <w:r>
+        <w:rPr>
+          <w:sz w:val="28"/>
+          <w:szCs w:val="28"/>
+          <w:lang w:val="en-US"/>
+        </w:rPr>
+        <w:t>Hiking was intensive that I got ……</w:t>
+      </w:r>
+      <w:r>
+        <w:rPr>
+          <w:sz w:val="28"/>
+          <w:szCs w:val="28"/>
+          <w:lang w:val="en-US"/>
+        </w:rPr>
+        <w:t>cramp</w:t>
+      </w:r>
+      <w:r>
+        <w:rPr>
+          <w:sz w:val="28"/>
+          <w:szCs w:val="28"/>
+          <w:lang w:val="en-US"/>
+        </w:rPr>
+        <w:t>…………………………..during the walk and at the end of the day I felt ……</w:t>
+      </w:r>
+      <w:r>
+        <w:rPr>
+          <w:sz w:val="28"/>
+          <w:szCs w:val="28"/>
+          <w:lang w:val="en-US"/>
+        </w:rPr>
+        <w:t>muscle sore</w:t>
+      </w:r>
+      <w:r>
+        <w:rPr>
+          <w:sz w:val="28"/>
+          <w:szCs w:val="28"/>
+          <w:lang w:val="en-US"/>
+        </w:rPr>
+        <w:t>…………………………………</w:t>
+      </w:r>
+    </w:p>
+    <w:p>
+      <w:pPr>
+        <w:rPr>
+          <w:sz w:val="28"/>
+          <w:szCs w:val="28"/>
+          <w:lang w:val="en-US"/>
+        </w:rPr>
+      </w:pPr>
+      <w:r>
+        <w:rPr>
+          <w:sz w:val="28"/>
+          <w:szCs w:val="28"/>
+          <w:lang w:val="en-US"/>
+        </w:rPr>
+        <w:t>Next day I suffered from various …</w:t>
+      </w:r>
+      <w:r>
+        <w:rPr>
+          <w:sz w:val="28"/>
+          <w:szCs w:val="28"/>
+          <w:lang w:val="en-US"/>
+        </w:rPr>
+        <w:t>ailments</w:t>
+      </w:r>
+      <w:r>
+        <w:rPr>
+          <w:sz w:val="28"/>
+          <w:szCs w:val="28"/>
+          <w:lang w:val="en-US"/>
+        </w:rPr>
+        <w:t xml:space="preserve">………………………….ranging from back pain to strains and bruises </w:t>
       </w:r>
     </w:p>
     <w:p>
@@ -1621,7 +1990,23 @@
           <w:szCs w:val="28"/>
           <w:lang w:val="en-US"/>
         </w:rPr>
-        <w:t xml:space="preserve">basic gear our …………………………..guide was able to spark bonfire from </w:t>
+        <w:t>basic gear our …</w:t>
+      </w:r>
+      <w:r>
+        <w:rPr>
+          <w:sz w:val="28"/>
+          <w:szCs w:val="28"/>
+          <w:lang w:val="en-US"/>
+        </w:rPr>
+        <w:t>ingenious</w:t>
+      </w:r>
+      <w:r>
+        <w:rPr>
+          <w:sz w:val="28"/>
+          <w:szCs w:val="28"/>
+          <w:lang w:val="en-US"/>
+        </w:rPr>
+        <w:t xml:space="preserve">………………………..guide was able to spark bonfire from </w:t>
       </w:r>
       <w:r>
         <w:rPr>
@@ -1646,41 +2031,89 @@
           <w:szCs w:val="28"/>
           <w:lang w:val="en-US"/>
         </w:rPr>
-        <w:t>…………………………….people always think about safety precautions before going to the mountains</w:t>
-      </w:r>
-    </w:p>
-    <w:p>
-      <w:pPr>
-        <w:rPr>
-          <w:sz w:val="28"/>
-          <w:szCs w:val="28"/>
-          <w:lang w:val="en-US"/>
-        </w:rPr>
-      </w:pPr>
-      <w:r>
-        <w:rPr>
-          <w:sz w:val="28"/>
-          <w:szCs w:val="28"/>
-          <w:lang w:val="en-US"/>
-        </w:rPr>
-        <w:t>It is …………………………………to walk in the mountains during changeable weather and in unadjusted shoes</w:t>
-      </w:r>
-    </w:p>
-    <w:p>
-      <w:pPr>
-        <w:rPr>
-          <w:sz w:val="28"/>
-          <w:szCs w:val="28"/>
-          <w:lang w:val="en-US"/>
-        </w:rPr>
-      </w:pPr>
-      <w:r>
-        <w:rPr>
-          <w:sz w:val="28"/>
-          <w:szCs w:val="28"/>
-          <w:lang w:val="en-US"/>
-        </w:rPr>
-        <w:t>………………………………………people never split always stay in a group to reach destination together</w:t>
+        <w:t>…</w:t>
+      </w:r>
+      <w:r>
+        <w:rPr>
+          <w:sz w:val="28"/>
+          <w:szCs w:val="28"/>
+          <w:lang w:val="en-US"/>
+        </w:rPr>
+        <w:t>Cautious</w:t>
+      </w:r>
+      <w:r>
+        <w:rPr>
+          <w:sz w:val="28"/>
+          <w:szCs w:val="28"/>
+          <w:lang w:val="en-US"/>
+        </w:rPr>
+        <w:t>………………………….people always think about safety precautions before going to the mountains</w:t>
+      </w:r>
+    </w:p>
+    <w:p>
+      <w:pPr>
+        <w:rPr>
+          <w:sz w:val="28"/>
+          <w:szCs w:val="28"/>
+          <w:lang w:val="en-US"/>
+        </w:rPr>
+      </w:pPr>
+      <w:r>
+        <w:rPr>
+          <w:sz w:val="28"/>
+          <w:szCs w:val="28"/>
+          <w:lang w:val="en-US"/>
+        </w:rPr>
+        <w:t>It is …</w:t>
+      </w:r>
+      <w:r>
+        <w:rPr>
+          <w:sz w:val="28"/>
+          <w:szCs w:val="28"/>
+          <w:lang w:val="en-US"/>
+        </w:rPr>
+        <w:t>thoughtless</w:t>
+      </w:r>
+      <w:r>
+        <w:rPr>
+          <w:sz w:val="28"/>
+          <w:szCs w:val="28"/>
+          <w:lang w:val="en-US"/>
+        </w:rPr>
+        <w:t>………………………………to walk in the mountains during changeable weather and in unadjusted shoes</w:t>
+      </w:r>
+    </w:p>
+    <w:p>
+      <w:pPr>
+        <w:rPr>
+          <w:sz w:val="28"/>
+          <w:szCs w:val="28"/>
+          <w:lang w:val="en-US"/>
+        </w:rPr>
+      </w:pPr>
+      <w:r>
+        <w:rPr>
+          <w:sz w:val="28"/>
+          <w:szCs w:val="28"/>
+          <w:lang w:val="en-US"/>
+        </w:rPr>
+        <w:t>…</w:t>
+      </w:r>
+      <w:r>
+        <w:rPr>
+          <w:sz w:val="28"/>
+          <w:szCs w:val="28"/>
+          <w:lang w:val="en-US"/>
+        </w:rPr>
+        <w:t>Reasonable</w:t>
+      </w:r>
+      <w:r>
+        <w:rPr>
+          <w:sz w:val="28"/>
+          <w:szCs w:val="28"/>
+          <w:lang w:val="en-US"/>
+        </w:rPr>
+        <w:t>……………………………………people never split always stay in a group to reach destination together</w:t>
       </w:r>
     </w:p>
     <w:p>
@@ -1784,102 +2217,210 @@
           <w:szCs w:val="28"/>
           <w:lang w:val="en-US"/>
         </w:rPr>
-        <w:t>Treacher………………………………….terrains</w:t>
-      </w:r>
-    </w:p>
-    <w:p>
-      <w:pPr>
-        <w:rPr>
-          <w:rFonts w:ascii="Calibri" w:eastAsia="Calibri" w:hAnsi="Calibri" w:cs="Calibri"/>
-          <w:sz w:val="28"/>
-          <w:szCs w:val="28"/>
-          <w:lang w:val="en-US"/>
-        </w:rPr>
-      </w:pPr>
-      <w:r>
-        <w:rPr>
-          <w:rFonts w:ascii="Calibri" w:eastAsia="Calibri" w:hAnsi="Calibri" w:cs="Calibri"/>
-          <w:sz w:val="28"/>
-          <w:szCs w:val="28"/>
-          <w:lang w:val="en-US"/>
-        </w:rPr>
-        <w:t>Lack of precautions may back…………………………………</w:t>
-      </w:r>
-    </w:p>
-    <w:p>
-      <w:pPr>
-        <w:rPr>
-          <w:rFonts w:ascii="Calibri" w:eastAsia="Calibri" w:hAnsi="Calibri" w:cs="Calibri"/>
-          <w:sz w:val="28"/>
-          <w:szCs w:val="28"/>
-          <w:lang w:val="en-US"/>
-        </w:rPr>
-      </w:pPr>
-      <w:r>
-        <w:rPr>
-          <w:rFonts w:ascii="Calibri" w:eastAsia="Calibri" w:hAnsi="Calibri" w:cs="Calibri"/>
-          <w:sz w:val="28"/>
-          <w:szCs w:val="28"/>
-          <w:lang w:val="en-US"/>
-        </w:rPr>
-        <w:t>Indispens……………………….equipment</w:t>
-      </w:r>
-    </w:p>
-    <w:p>
-      <w:pPr>
-        <w:rPr>
-          <w:rFonts w:ascii="Calibri" w:eastAsia="Calibri" w:hAnsi="Calibri" w:cs="Calibri"/>
-          <w:sz w:val="28"/>
-          <w:szCs w:val="28"/>
-          <w:lang w:val="en-US"/>
-        </w:rPr>
-      </w:pPr>
-      <w:r>
-        <w:rPr>
-          <w:rFonts w:ascii="Calibri" w:eastAsia="Calibri" w:hAnsi="Calibri" w:cs="Calibri"/>
-          <w:sz w:val="28"/>
-          <w:szCs w:val="28"/>
-          <w:lang w:val="en-US"/>
-        </w:rPr>
-        <w:t>Resource……………………..traveller</w:t>
-      </w:r>
-    </w:p>
-    <w:p>
-      <w:pPr>
-        <w:rPr>
-          <w:rFonts w:ascii="Calibri" w:eastAsia="Calibri" w:hAnsi="Calibri" w:cs="Calibri"/>
-          <w:sz w:val="28"/>
-          <w:szCs w:val="28"/>
-          <w:lang w:val="en-US"/>
-        </w:rPr>
-      </w:pPr>
-      <w:r>
-        <w:rPr>
-          <w:rFonts w:ascii="Calibri" w:eastAsia="Calibri" w:hAnsi="Calibri" w:cs="Calibri"/>
-          <w:sz w:val="28"/>
-          <w:szCs w:val="28"/>
-          <w:lang w:val="en-US"/>
-        </w:rPr>
-        <w:t>Innumer………………………….threats</w:t>
-      </w:r>
-    </w:p>
-    <w:p>
-      <w:pPr>
-        <w:rPr>
-          <w:rFonts w:ascii="Calibri" w:eastAsia="Calibri" w:hAnsi="Calibri" w:cs="Calibri"/>
-          <w:sz w:val="28"/>
-          <w:szCs w:val="28"/>
-          <w:lang w:val="en-US"/>
-        </w:rPr>
-      </w:pPr>
-      <w:r>
-        <w:rPr>
-          <w:rFonts w:ascii="Calibri" w:eastAsia="Calibri" w:hAnsi="Calibri" w:cs="Calibri"/>
-          <w:sz w:val="28"/>
-          <w:szCs w:val="28"/>
-          <w:lang w:val="en-US"/>
-        </w:rPr>
-        <w:t>Strenu………………………………walk</w:t>
+        <w:t>Treacher</w:t>
+      </w:r>
+      <w:r>
+        <w:rPr>
+          <w:rFonts w:ascii="Calibri" w:eastAsia="Calibri" w:hAnsi="Calibri" w:cs="Calibri"/>
+          <w:sz w:val="28"/>
+          <w:szCs w:val="28"/>
+          <w:lang w:val="en-US"/>
+        </w:rPr>
+        <w:t>ous</w:t>
+      </w:r>
+      <w:r>
+        <w:rPr>
+          <w:rFonts w:ascii="Calibri" w:eastAsia="Calibri" w:hAnsi="Calibri" w:cs="Calibri"/>
+          <w:sz w:val="28"/>
+          <w:szCs w:val="28"/>
+          <w:lang w:val="en-US"/>
+        </w:rPr>
+        <w:t>………………………………….terrains</w:t>
+      </w:r>
+    </w:p>
+    <w:p>
+      <w:pPr>
+        <w:rPr>
+          <w:rFonts w:ascii="Calibri" w:eastAsia="Calibri" w:hAnsi="Calibri" w:cs="Calibri"/>
+          <w:sz w:val="28"/>
+          <w:szCs w:val="28"/>
+          <w:lang w:val="en-US"/>
+        </w:rPr>
+      </w:pPr>
+      <w:r>
+        <w:rPr>
+          <w:rFonts w:ascii="Calibri" w:eastAsia="Calibri" w:hAnsi="Calibri" w:cs="Calibri"/>
+          <w:sz w:val="28"/>
+          <w:szCs w:val="28"/>
+          <w:lang w:val="en-US"/>
+        </w:rPr>
+        <w:t>Lack of precautions may back</w:t>
+      </w:r>
+      <w:r>
+        <w:rPr>
+          <w:rFonts w:ascii="Calibri" w:eastAsia="Calibri" w:hAnsi="Calibri" w:cs="Calibri"/>
+          <w:sz w:val="28"/>
+          <w:szCs w:val="28"/>
+          <w:lang w:val="en-US"/>
+        </w:rPr>
+        <w:t>fire</w:t>
+      </w:r>
+      <w:r>
+        <w:rPr>
+          <w:rFonts w:ascii="Calibri" w:eastAsia="Calibri" w:hAnsi="Calibri" w:cs="Calibri"/>
+          <w:sz w:val="28"/>
+          <w:szCs w:val="28"/>
+          <w:lang w:val="en-US"/>
+        </w:rPr>
+        <w:t>…………………………………</w:t>
+      </w:r>
+    </w:p>
+    <w:p>
+      <w:pPr>
+        <w:rPr>
+          <w:rFonts w:ascii="Calibri" w:eastAsia="Calibri" w:hAnsi="Calibri" w:cs="Calibri"/>
+          <w:sz w:val="28"/>
+          <w:szCs w:val="28"/>
+          <w:lang w:val="en-US"/>
+        </w:rPr>
+      </w:pPr>
+      <w:r>
+        <w:rPr>
+          <w:rFonts w:ascii="Calibri" w:eastAsia="Calibri" w:hAnsi="Calibri" w:cs="Calibri"/>
+          <w:sz w:val="28"/>
+          <w:szCs w:val="28"/>
+          <w:lang w:val="en-US"/>
+        </w:rPr>
+        <w:t>Indispens</w:t>
+      </w:r>
+      <w:r>
+        <w:rPr>
+          <w:rFonts w:ascii="Calibri" w:eastAsia="Calibri" w:hAnsi="Calibri" w:cs="Calibri"/>
+          <w:sz w:val="28"/>
+          <w:szCs w:val="28"/>
+          <w:lang w:val="en-US"/>
+        </w:rPr>
+        <w:t>able</w:t>
+      </w:r>
+      <w:r>
+        <w:rPr>
+          <w:rFonts w:ascii="Calibri" w:eastAsia="Calibri" w:hAnsi="Calibri" w:cs="Calibri"/>
+          <w:sz w:val="28"/>
+          <w:szCs w:val="28"/>
+          <w:lang w:val="en-US"/>
+        </w:rPr>
+        <w:t>……………………….equipment</w:t>
+      </w:r>
+    </w:p>
+    <w:p>
+      <w:pPr>
+        <w:rPr>
+          <w:rFonts w:ascii="Calibri" w:eastAsia="Calibri" w:hAnsi="Calibri" w:cs="Calibri"/>
+          <w:sz w:val="28"/>
+          <w:szCs w:val="28"/>
+          <w:lang w:val="en-US"/>
+        </w:rPr>
+      </w:pPr>
+      <w:r>
+        <w:rPr>
+          <w:rFonts w:ascii="Calibri" w:eastAsia="Calibri" w:hAnsi="Calibri" w:cs="Calibri"/>
+          <w:sz w:val="28"/>
+          <w:szCs w:val="28"/>
+          <w:lang w:val="en-US"/>
+        </w:rPr>
+        <w:t>Resource</w:t>
+      </w:r>
+      <w:r>
+        <w:rPr>
+          <w:rFonts w:ascii="Calibri" w:eastAsia="Calibri" w:hAnsi="Calibri" w:cs="Calibri"/>
+          <w:sz w:val="28"/>
+          <w:szCs w:val="28"/>
+          <w:lang w:val="en-US"/>
+        </w:rPr>
+        <w:t>ful</w:t>
+      </w:r>
+      <w:r>
+        <w:rPr>
+          <w:rFonts w:ascii="Calibri" w:eastAsia="Calibri" w:hAnsi="Calibri" w:cs="Calibri"/>
+          <w:sz w:val="28"/>
+          <w:szCs w:val="28"/>
+          <w:lang w:val="en-US"/>
+        </w:rPr>
+        <w:t>……………………..traveller</w:t>
+      </w:r>
+    </w:p>
+    <w:p>
+      <w:pPr>
+        <w:rPr>
+          <w:rFonts w:ascii="Calibri" w:eastAsia="Calibri" w:hAnsi="Calibri" w:cs="Calibri"/>
+          <w:sz w:val="28"/>
+          <w:szCs w:val="28"/>
+          <w:lang w:val="en-US"/>
+        </w:rPr>
+      </w:pPr>
+      <w:r>
+        <w:rPr>
+          <w:rFonts w:ascii="Calibri" w:eastAsia="Calibri" w:hAnsi="Calibri" w:cs="Calibri"/>
+          <w:sz w:val="28"/>
+          <w:szCs w:val="28"/>
+          <w:lang w:val="en-US"/>
+        </w:rPr>
+        <w:t>Innumer</w:t>
+      </w:r>
+      <w:r>
+        <w:rPr>
+          <w:rFonts w:ascii="Calibri" w:eastAsia="Calibri" w:hAnsi="Calibri" w:cs="Calibri"/>
+          <w:sz w:val="28"/>
+          <w:szCs w:val="28"/>
+          <w:lang w:val="en-US"/>
+        </w:rPr>
+        <w:t>able</w:t>
+      </w:r>
+      <w:r>
+        <w:rPr>
+          <w:rFonts w:ascii="Calibri" w:eastAsia="Calibri" w:hAnsi="Calibri" w:cs="Calibri"/>
+          <w:sz w:val="28"/>
+          <w:szCs w:val="28"/>
+          <w:lang w:val="en-US"/>
+        </w:rPr>
+        <w:t>………………………….threats</w:t>
+      </w:r>
+    </w:p>
+    <w:p>
+      <w:pPr>
+        <w:rPr>
+          <w:rFonts w:ascii="Calibri" w:eastAsia="Calibri" w:hAnsi="Calibri" w:cs="Calibri"/>
+          <w:sz w:val="28"/>
+          <w:szCs w:val="28"/>
+          <w:lang w:val="en-US"/>
+        </w:rPr>
+      </w:pPr>
+      <w:r>
+        <w:rPr>
+          <w:rFonts w:ascii="Calibri" w:eastAsia="Calibri" w:hAnsi="Calibri" w:cs="Calibri"/>
+          <w:sz w:val="28"/>
+          <w:szCs w:val="28"/>
+          <w:lang w:val="en-US"/>
+        </w:rPr>
+        <w:t>Strenu</w:t>
+      </w:r>
+      <w:r>
+        <w:rPr>
+          <w:rFonts w:ascii="Calibri" w:eastAsia="Calibri" w:hAnsi="Calibri" w:cs="Calibri"/>
+          <w:sz w:val="28"/>
+          <w:szCs w:val="28"/>
+          <w:lang w:val="en-US"/>
+        </w:rPr>
+        <w:t>ous</w:t>
+      </w:r>
+      <w:r>
+        <w:rPr>
+          <w:rFonts w:ascii="Calibri" w:eastAsia="Calibri" w:hAnsi="Calibri" w:cs="Calibri"/>
+          <w:sz w:val="28"/>
+          <w:szCs w:val="28"/>
+          <w:lang w:val="en-US"/>
+        </w:rPr>
+        <w:t>………………………………walk</w:t>
       </w:r>
     </w:p>
     <w:p>
@@ -1957,102 +2498,210 @@
           <w:szCs w:val="28"/>
           <w:lang w:val="en-US"/>
         </w:rPr>
-        <w:t>………………………………passable</w:t>
-      </w:r>
-    </w:p>
-    <w:p>
-      <w:pPr>
-        <w:rPr>
-          <w:rFonts w:ascii="Calibri" w:eastAsia="Calibri" w:hAnsi="Calibri" w:cs="Calibri"/>
-          <w:sz w:val="28"/>
-          <w:szCs w:val="28"/>
-          <w:lang w:val="en-US"/>
-        </w:rPr>
-      </w:pPr>
-      <w:r>
-        <w:rPr>
-          <w:rFonts w:ascii="Calibri" w:eastAsia="Calibri" w:hAnsi="Calibri" w:cs="Calibri"/>
-          <w:sz w:val="28"/>
-          <w:szCs w:val="28"/>
-          <w:lang w:val="en-US"/>
-        </w:rPr>
-        <w:t>……………………………restrained freedom</w:t>
-      </w:r>
-    </w:p>
-    <w:p>
-      <w:pPr>
-        <w:rPr>
-          <w:rFonts w:ascii="Calibri" w:eastAsia="Calibri" w:hAnsi="Calibri" w:cs="Calibri"/>
-          <w:sz w:val="28"/>
-          <w:szCs w:val="28"/>
-          <w:lang w:val="en-US"/>
-        </w:rPr>
-      </w:pPr>
-      <w:r>
-        <w:rPr>
-          <w:rFonts w:ascii="Calibri" w:eastAsia="Calibri" w:hAnsi="Calibri" w:cs="Calibri"/>
-          <w:sz w:val="28"/>
-          <w:szCs w:val="28"/>
-          <w:lang w:val="en-US"/>
-        </w:rPr>
-        <w:t>…………………………………inhibited area</w:t>
-      </w:r>
-    </w:p>
-    <w:p>
-      <w:pPr>
-        <w:rPr>
-          <w:rFonts w:ascii="Calibri" w:eastAsia="Calibri" w:hAnsi="Calibri" w:cs="Calibri"/>
-          <w:sz w:val="28"/>
-          <w:szCs w:val="28"/>
-          <w:lang w:val="en-US"/>
-        </w:rPr>
-      </w:pPr>
-      <w:r>
-        <w:rPr>
-          <w:rFonts w:ascii="Calibri" w:eastAsia="Calibri" w:hAnsi="Calibri" w:cs="Calibri"/>
-          <w:sz w:val="28"/>
-          <w:szCs w:val="28"/>
-          <w:lang w:val="en-US"/>
-        </w:rPr>
-        <w:t>……………………………..surmountable obstacles</w:t>
-      </w:r>
-    </w:p>
-    <w:p>
-      <w:pPr>
-        <w:rPr>
-          <w:rFonts w:ascii="Calibri" w:eastAsia="Calibri" w:hAnsi="Calibri" w:cs="Calibri"/>
-          <w:sz w:val="28"/>
-          <w:szCs w:val="28"/>
-          <w:lang w:val="en-US"/>
-        </w:rPr>
-      </w:pPr>
-      <w:r>
-        <w:rPr>
-          <w:rFonts w:ascii="Calibri" w:eastAsia="Calibri" w:hAnsi="Calibri" w:cs="Calibri"/>
-          <w:sz w:val="28"/>
-          <w:szCs w:val="28"/>
-          <w:lang w:val="en-US"/>
-        </w:rPr>
-        <w:t>………………………suspecting traveler</w:t>
-      </w:r>
-    </w:p>
-    <w:p>
-      <w:pPr>
-        <w:rPr>
-          <w:rFonts w:ascii="Calibri" w:eastAsia="Calibri" w:hAnsi="Calibri" w:cs="Calibri"/>
-          <w:sz w:val="28"/>
-          <w:szCs w:val="28"/>
-          <w:lang w:val="en-US"/>
-        </w:rPr>
-      </w:pPr>
-      <w:r>
-        <w:rPr>
-          <w:rFonts w:ascii="Calibri" w:eastAsia="Calibri" w:hAnsi="Calibri" w:cs="Calibri"/>
-          <w:sz w:val="28"/>
-          <w:szCs w:val="28"/>
-          <w:lang w:val="en-US"/>
-        </w:rPr>
-        <w:t>Risk of ………………………..step</w:t>
+        <w:t>………………</w:t>
+      </w:r>
+      <w:r>
+        <w:rPr>
+          <w:rFonts w:ascii="Calibri" w:eastAsia="Calibri" w:hAnsi="Calibri" w:cs="Calibri"/>
+          <w:sz w:val="28"/>
+          <w:szCs w:val="28"/>
+          <w:lang w:val="en-US"/>
+        </w:rPr>
+        <w:t>im</w:t>
+      </w:r>
+      <w:r>
+        <w:rPr>
+          <w:rFonts w:ascii="Calibri" w:eastAsia="Calibri" w:hAnsi="Calibri" w:cs="Calibri"/>
+          <w:sz w:val="28"/>
+          <w:szCs w:val="28"/>
+          <w:lang w:val="en-US"/>
+        </w:rPr>
+        <w:t>………………passable</w:t>
+      </w:r>
+    </w:p>
+    <w:p>
+      <w:pPr>
+        <w:rPr>
+          <w:rFonts w:ascii="Calibri" w:eastAsia="Calibri" w:hAnsi="Calibri" w:cs="Calibri"/>
+          <w:sz w:val="28"/>
+          <w:szCs w:val="28"/>
+          <w:lang w:val="en-US"/>
+        </w:rPr>
+      </w:pPr>
+      <w:r>
+        <w:rPr>
+          <w:rFonts w:ascii="Calibri" w:eastAsia="Calibri" w:hAnsi="Calibri" w:cs="Calibri"/>
+          <w:sz w:val="28"/>
+          <w:szCs w:val="28"/>
+          <w:lang w:val="en-US"/>
+        </w:rPr>
+        <w:t>………………</w:t>
+      </w:r>
+      <w:r>
+        <w:rPr>
+          <w:rFonts w:ascii="Calibri" w:eastAsia="Calibri" w:hAnsi="Calibri" w:cs="Calibri"/>
+          <w:sz w:val="28"/>
+          <w:szCs w:val="28"/>
+          <w:lang w:val="en-US"/>
+        </w:rPr>
+        <w:t>un</w:t>
+      </w:r>
+      <w:r>
+        <w:rPr>
+          <w:rFonts w:ascii="Calibri" w:eastAsia="Calibri" w:hAnsi="Calibri" w:cs="Calibri"/>
+          <w:sz w:val="28"/>
+          <w:szCs w:val="28"/>
+          <w:lang w:val="en-US"/>
+        </w:rPr>
+        <w:t>……………restrained freedom</w:t>
+      </w:r>
+    </w:p>
+    <w:p>
+      <w:pPr>
+        <w:rPr>
+          <w:rFonts w:ascii="Calibri" w:eastAsia="Calibri" w:hAnsi="Calibri" w:cs="Calibri"/>
+          <w:sz w:val="28"/>
+          <w:szCs w:val="28"/>
+          <w:lang w:val="en-US"/>
+        </w:rPr>
+      </w:pPr>
+      <w:r>
+        <w:rPr>
+          <w:rFonts w:ascii="Calibri" w:eastAsia="Calibri" w:hAnsi="Calibri" w:cs="Calibri"/>
+          <w:sz w:val="28"/>
+          <w:szCs w:val="28"/>
+          <w:lang w:val="en-US"/>
+        </w:rPr>
+        <w:t>………………</w:t>
+      </w:r>
+      <w:r>
+        <w:rPr>
+          <w:rFonts w:ascii="Calibri" w:eastAsia="Calibri" w:hAnsi="Calibri" w:cs="Calibri"/>
+          <w:sz w:val="28"/>
+          <w:szCs w:val="28"/>
+          <w:lang w:val="en-US"/>
+        </w:rPr>
+        <w:t>un</w:t>
+      </w:r>
+      <w:r>
+        <w:rPr>
+          <w:rFonts w:ascii="Calibri" w:eastAsia="Calibri" w:hAnsi="Calibri" w:cs="Calibri"/>
+          <w:sz w:val="28"/>
+          <w:szCs w:val="28"/>
+          <w:lang w:val="en-US"/>
+        </w:rPr>
+        <w:t>…………………inhibited area</w:t>
+      </w:r>
+    </w:p>
+    <w:p>
+      <w:pPr>
+        <w:rPr>
+          <w:rFonts w:ascii="Calibri" w:eastAsia="Calibri" w:hAnsi="Calibri" w:cs="Calibri"/>
+          <w:sz w:val="28"/>
+          <w:szCs w:val="28"/>
+          <w:lang w:val="en-US"/>
+        </w:rPr>
+      </w:pPr>
+      <w:r>
+        <w:rPr>
+          <w:rFonts w:ascii="Calibri" w:eastAsia="Calibri" w:hAnsi="Calibri" w:cs="Calibri"/>
+          <w:sz w:val="28"/>
+          <w:szCs w:val="28"/>
+          <w:lang w:val="en-US"/>
+        </w:rPr>
+        <w:t>………………</w:t>
+      </w:r>
+      <w:r>
+        <w:rPr>
+          <w:rFonts w:ascii="Calibri" w:eastAsia="Calibri" w:hAnsi="Calibri" w:cs="Calibri"/>
+          <w:sz w:val="28"/>
+          <w:szCs w:val="28"/>
+          <w:lang w:val="en-US"/>
+        </w:rPr>
+        <w:t>in</w:t>
+      </w:r>
+      <w:r>
+        <w:rPr>
+          <w:rFonts w:ascii="Calibri" w:eastAsia="Calibri" w:hAnsi="Calibri" w:cs="Calibri"/>
+          <w:sz w:val="28"/>
+          <w:szCs w:val="28"/>
+          <w:lang w:val="en-US"/>
+        </w:rPr>
+        <w:t>……………..surmountable obstacles</w:t>
+      </w:r>
+    </w:p>
+    <w:p>
+      <w:pPr>
+        <w:rPr>
+          <w:rFonts w:ascii="Calibri" w:eastAsia="Calibri" w:hAnsi="Calibri" w:cs="Calibri"/>
+          <w:sz w:val="28"/>
+          <w:szCs w:val="28"/>
+          <w:lang w:val="en-US"/>
+        </w:rPr>
+      </w:pPr>
+      <w:r>
+        <w:rPr>
+          <w:rFonts w:ascii="Calibri" w:eastAsia="Calibri" w:hAnsi="Calibri" w:cs="Calibri"/>
+          <w:sz w:val="28"/>
+          <w:szCs w:val="28"/>
+          <w:lang w:val="en-US"/>
+        </w:rPr>
+        <w:t>………………</w:t>
+      </w:r>
+      <w:r>
+        <w:rPr>
+          <w:rFonts w:ascii="Calibri" w:eastAsia="Calibri" w:hAnsi="Calibri" w:cs="Calibri"/>
+          <w:sz w:val="28"/>
+          <w:szCs w:val="28"/>
+          <w:lang w:val="en-US"/>
+        </w:rPr>
+        <w:t>un</w:t>
+      </w:r>
+      <w:r>
+        <w:rPr>
+          <w:rFonts w:ascii="Calibri" w:eastAsia="Calibri" w:hAnsi="Calibri" w:cs="Calibri"/>
+          <w:sz w:val="28"/>
+          <w:szCs w:val="28"/>
+          <w:lang w:val="en-US"/>
+        </w:rPr>
+        <w:t>………suspecting traveler</w:t>
+      </w:r>
+    </w:p>
+    <w:p>
+      <w:pPr>
+        <w:rPr>
+          <w:rFonts w:ascii="Calibri" w:eastAsia="Calibri" w:hAnsi="Calibri" w:cs="Calibri"/>
+          <w:sz w:val="28"/>
+          <w:szCs w:val="28"/>
+          <w:lang w:val="en-US"/>
+        </w:rPr>
+      </w:pPr>
+      <w:r>
+        <w:rPr>
+          <w:rFonts w:ascii="Calibri" w:eastAsia="Calibri" w:hAnsi="Calibri" w:cs="Calibri"/>
+          <w:sz w:val="28"/>
+          <w:szCs w:val="28"/>
+          <w:lang w:val="en-US"/>
+        </w:rPr>
+        <w:t>Risk of ……</w:t>
+      </w:r>
+      <w:r>
+        <w:rPr>
+          <w:rFonts w:ascii="Calibri" w:eastAsia="Calibri" w:hAnsi="Calibri" w:cs="Calibri"/>
+          <w:sz w:val="28"/>
+          <w:szCs w:val="28"/>
+          <w:lang w:val="en-US"/>
+        </w:rPr>
+        <w:t>mis</w:t>
+      </w:r>
+      <w:r>
+        <w:rPr>
+          <w:rFonts w:ascii="Calibri" w:eastAsia="Calibri" w:hAnsi="Calibri" w:cs="Calibri"/>
+          <w:sz w:val="28"/>
+          <w:szCs w:val="28"/>
+          <w:lang w:val="en-US"/>
+        </w:rPr>
+        <w:t>…………………..step</w:t>
       </w:r>
     </w:p>
     <w:p>

</xml_diff>